<commit_message>
doc: Problema, Objetivo general, Objetivo específico, árboles (de problema y de objetivos)
</commit_message>
<xml_diff>
--- a/Documento/Anteproyecto-PdG-I.docx
+++ b/Documento/Anteproyecto-PdG-I.docx
@@ -224,7 +224,7 @@
           <w:sz w:val="32"/>
           <w:szCs w:val="32"/>
         </w:rPr>
-        <w:t>Ingeniería de Sistemas (Telemática o ambas)</w:t>
+        <w:t>Ingeniería de Sistemas</w:t>
       </w:r>
     </w:p>
     <w:p>
@@ -589,7 +589,7 @@
           <w:sz w:val="32"/>
           <w:szCs w:val="32"/>
         </w:rPr>
-        <w:t>Ingeniería de Sistemas (Telemática o ambas)</w:t>
+        <w:t>Ingeniería de Sistemas</w:t>
       </w:r>
     </w:p>
     <w:p>
@@ -1349,7 +1349,29 @@
           <w:kern w:val="24"/>
           <w:lang w:val="es-ES_tradnl"/>
         </w:rPr>
-        <w:t xml:space="preserve">open source </w:t>
+        <w:t xml:space="preserve">open </w:t>
+      </w:r>
+      <w:proofErr w:type="spellStart"/>
+      <w:r>
+        <w:rPr>
+          <w:rFonts w:ascii="Quattrocento Sans" w:eastAsia="Batang" w:hAnsi="Quattrocento Sans" w:cs="Segoe UI"/>
+          <w:i/>
+          <w:color w:val="FF0000"/>
+          <w:kern w:val="24"/>
+          <w:lang w:val="es-ES_tradnl"/>
+        </w:rPr>
+        <w:t>source</w:t>
+      </w:r>
+      <w:proofErr w:type="spellEnd"/>
+      <w:r>
+        <w:rPr>
+          <w:rFonts w:ascii="Quattrocento Sans" w:eastAsia="Batang" w:hAnsi="Quattrocento Sans" w:cs="Segoe UI"/>
+          <w:i/>
+          <w:color w:val="FF0000"/>
+          <w:kern w:val="24"/>
+          <w:lang w:val="es-ES_tradnl"/>
+        </w:rPr>
+        <w:t xml:space="preserve"> </w:t>
       </w:r>
       <w:r>
         <w:rPr>
@@ -3536,6 +3558,7 @@
         </w:rPr>
         <w:t>(</w:t>
       </w:r>
+      <w:proofErr w:type="spellStart"/>
       <w:r>
         <w:rPr>
           <w:rFonts w:ascii="Quattrocento Sans" w:hAnsi="Quattrocento Sans" w:cs="Segoe UI"/>
@@ -3543,6 +3566,7 @@
         </w:rPr>
         <w:t>e.g</w:t>
       </w:r>
+      <w:proofErr w:type="spellEnd"/>
       <w:r>
         <w:rPr>
           <w:rFonts w:ascii="Quattrocento Sans" w:hAnsi="Quattrocento Sans" w:cs="Segoe UI"/>
@@ -4237,42 +4261,26 @@
       <w:bookmarkEnd w:id="2"/>
     </w:p>
     <w:p>
-      <w:r>
-        <w:t>Incluir</w:t>
-      </w:r>
-      <w:r>
-        <w:t xml:space="preserve"> los acrónimos o siglas que aparecen en el anteproyecto. </w:t>
-      </w:r>
-      <w:r>
-        <w:rPr>
-          <w:b/>
-        </w:rPr>
-        <w:t>En el documento la primera vez que aparece el acrónimo debe definirse</w:t>
-      </w:r>
-      <w:r>
-        <w:t xml:space="preserve">. Las siglas en ingles deben </w:t>
-      </w:r>
-      <w:r>
-        <w:t>escribirse</w:t>
-      </w:r>
-      <w:r>
-        <w:t xml:space="preserve"> en letra cursiva.  Ej.:</w:t>
-      </w:r>
-    </w:p>
-    <w:p/>
-    <w:p>
       <w:pPr>
         <w:ind w:firstLine="0"/>
       </w:pPr>
       <w:r>
-        <w:t>LAN</w:t>
+        <w:t>L</w:t>
+      </w:r>
+      <w:r>
+        <w:t>MS</w:t>
       </w:r>
       <w:r>
         <w:tab/>
       </w:r>
       <w:r>
         <w:tab/>
-        <w:t>Red de área local  (</w:t>
+      </w:r>
+      <w:r>
+        <w:t>Sistema de gestión de aprendizaje</w:t>
+      </w:r>
+      <w:r>
+        <w:t xml:space="preserve"> (</w:t>
       </w:r>
       <w:r>
         <w:rPr>
@@ -4285,124 +4293,53 @@
         <w:rPr>
           <w:i/>
         </w:rPr>
-        <w:t xml:space="preserve">ocal </w:t>
+        <w:t>earning</w:t>
       </w:r>
       <w:r>
         <w:rPr>
           <w:b/>
           <w:i/>
         </w:rPr>
-        <w:t>A</w:t>
+        <w:t xml:space="preserve"> M</w:t>
       </w:r>
       <w:r>
         <w:rPr>
           <w:i/>
         </w:rPr>
-        <w:t xml:space="preserve">rea </w:t>
+        <w:t>anagement</w:t>
       </w:r>
       <w:r>
         <w:rPr>
           <w:b/>
           <w:i/>
         </w:rPr>
-        <w:t>N</w:t>
-      </w:r>
-      <w:r>
-        <w:rPr>
+        <w:t xml:space="preserve"> </w:t>
+      </w:r>
+      <w:proofErr w:type="spellStart"/>
+      <w:r>
+        <w:rPr>
+          <w:b/>
           <w:i/>
         </w:rPr>
-        <w:t>etwork</w:t>
-      </w:r>
+        <w:t>S</w:t>
+      </w:r>
+      <w:r>
+        <w:rPr>
+          <w:i/>
+        </w:rPr>
+        <w:t>ystem</w:t>
+      </w:r>
+      <w:proofErr w:type="spellEnd"/>
       <w:r>
         <w:t>)</w:t>
       </w:r>
     </w:p>
     <w:p>
       <w:pPr>
-        <w:ind w:firstLine="0"/>
-      </w:pPr>
-      <w:r>
-        <w:t>SOA</w:t>
-      </w:r>
-      <w:r>
-        <w:tab/>
-      </w:r>
-      <w:r>
-        <w:tab/>
-        <w:t>Arquitectura Orientada a Servicios (</w:t>
-      </w:r>
-      <w:r>
-        <w:rPr>
-          <w:b/>
-          <w:i/>
-        </w:rPr>
-        <w:t>S</w:t>
-      </w:r>
-      <w:r>
-        <w:rPr>
-          <w:i/>
-        </w:rPr>
-        <w:t xml:space="preserve">ervice </w:t>
-      </w:r>
-      <w:r>
-        <w:rPr>
-          <w:b/>
-          <w:i/>
-        </w:rPr>
-        <w:t>O</w:t>
-      </w:r>
-      <w:r>
-        <w:rPr>
-          <w:i/>
-        </w:rPr>
-        <w:t xml:space="preserve">rientede </w:t>
-      </w:r>
-      <w:r>
-        <w:rPr>
-          <w:b/>
-          <w:i/>
-        </w:rPr>
-        <w:t>A</w:t>
-      </w:r>
-      <w:r>
-        <w:rPr>
-          <w:i/>
-        </w:rPr>
-        <w:t>rchitecture</w:t>
-      </w:r>
-      <w:r>
-        <w:t xml:space="preserve">) </w:t>
-      </w:r>
-    </w:p>
-    <w:p>
-      <w:pPr>
-        <w:ind w:firstLine="0"/>
-      </w:pPr>
-      <w:r>
-        <w:t>4G</w:t>
-      </w:r>
-      <w:r>
-        <w:tab/>
-      </w:r>
-      <w:r>
-        <w:tab/>
-        <w:t>Cuarta generación (4th Generation)</w:t>
-      </w:r>
-    </w:p>
-    <w:p>
-      <w:pPr>
         <w:rPr>
           <w:lang w:val="es-ES"/>
         </w:rPr>
       </w:pPr>
-    </w:p>
-    <w:p>
-      <w:pPr>
-        <w:ind w:firstLine="0"/>
-      </w:pPr>
-      <w:r>
-        <w:t>NOTA: Si no aparecen acrónimos o siglas en su texto puede obviar esta sección.</w:t>
-      </w:r>
     </w:p>
     <w:p>
       <w:pPr>
@@ -4523,46 +4460,22 @@
     </w:p>
     <w:p>
       <w:pPr>
-        <w:ind w:firstLine="426"/>
-      </w:pPr>
-      <w:r>
-        <w:t xml:space="preserve">Definir los términos </w:t>
-      </w:r>
-      <w:r>
-        <w:t>que corresponden a conceptos fundamentales y especializados del</w:t>
-      </w:r>
-      <w:r>
-        <w:t xml:space="preserve"> documento</w:t>
-      </w:r>
-      <w:r>
-        <w:t xml:space="preserve"> (ej.: Dominio de generación, transmisión, distribución, dominio de comercialización)</w:t>
-      </w:r>
-      <w:r>
-        <w:t xml:space="preserve">, </w:t>
-      </w:r>
-      <w:r>
-        <w:t>incluirlos</w:t>
-      </w:r>
-      <w:r>
-        <w:t xml:space="preserve"> en orden alfabético.</w:t>
-      </w:r>
-      <w:r>
+        <w:ind w:firstLine="0"/>
+      </w:pPr>
+      <w:r>
+        <w:rPr>
+          <w:b/>
+        </w:rPr>
+        <w:t>Moodle:</w:t>
+      </w:r>
+      <w:r>
+        <w:rPr>
+          <w:b/>
+        </w:rPr>
         <w:t xml:space="preserve"> </w:t>
       </w:r>
       <w:r>
-        <w:rPr>
-          <w:b/>
-        </w:rPr>
-        <w:t>Los términos que se incluyen en el glosario son aquellos que son muy específicos a la temática del proyecto o de su dominio de aplicación</w:t>
-      </w:r>
-      <w:r>
-        <w:t>,</w:t>
-      </w:r>
-      <w:r>
-        <w:t xml:space="preserve"> y que se considera que definirlos previamente facilita la lectura y comprensión del texto por parte del lector y/o evaluador</w:t>
-      </w:r>
-      <w:r>
-        <w:t>.</w:t>
+        <w:t>Herramienta LMS usado por la universidad Icesi.</w:t>
       </w:r>
     </w:p>
     <w:p>
@@ -4616,6 +4529,7 @@
           <w:lang w:eastAsia="es-ES_tradnl"/>
         </w:rPr>
       </w:pPr>
+      <w:proofErr w:type="gramStart"/>
       <w:r>
         <w:rPr>
           <w:rFonts w:cs="Arial"/>
@@ -4653,14 +4567,23 @@
           <w:szCs w:val="24"/>
           <w:lang w:eastAsia="es-ES_tradnl"/>
         </w:rPr>
-        <w:t xml:space="preserve">: </w:t>
-      </w:r>
+        <w:t>:</w:t>
+      </w:r>
+      <w:proofErr w:type="gramEnd"/>
       <w:r>
         <w:rPr>
           <w:rFonts w:cs="Arial"/>
           <w:szCs w:val="24"/>
           <w:lang w:eastAsia="es-ES_tradnl"/>
         </w:rPr>
+        <w:t xml:space="preserve"> </w:t>
+      </w:r>
+      <w:r>
+        <w:rPr>
+          <w:rFonts w:cs="Arial"/>
+          <w:szCs w:val="24"/>
+          <w:lang w:eastAsia="es-ES_tradnl"/>
+        </w:rPr>
         <w:tab/>
       </w:r>
       <w:r>
@@ -4681,6 +4604,8 @@
           <w:lang w:eastAsia="es-ES_tradnl"/>
         </w:rPr>
       </w:pPr>
+      <w:proofErr w:type="spellStart"/>
+      <w:proofErr w:type="gramStart"/>
       <w:r>
         <w:rPr>
           <w:rFonts w:cs="Arial"/>
@@ -4702,6 +4627,7 @@
         </w:rPr>
         <w:t>i</w:t>
       </w:r>
+      <w:proofErr w:type="spellEnd"/>
       <w:r>
         <w:rPr>
           <w:rFonts w:cs="Arial"/>
@@ -4721,6 +4647,7 @@
         </w:rPr>
         <w:t>:</w:t>
       </w:r>
+      <w:proofErr w:type="gramEnd"/>
       <w:r>
         <w:rPr>
           <w:rFonts w:cs="Arial"/>
@@ -4861,6 +4788,7 @@
           <w:lang w:eastAsia="es-ES_tradnl"/>
         </w:rPr>
       </w:pPr>
+      <w:proofErr w:type="spellStart"/>
       <w:r>
         <w:rPr>
           <w:b/>
@@ -4875,6 +4803,7 @@
         </w:rPr>
         <w:t>T</w:t>
       </w:r>
+      <w:proofErr w:type="spellEnd"/>
       <w:r>
         <w:rPr>
           <w:lang w:eastAsia="es-ES_tradnl"/>
@@ -5375,8 +5304,16 @@
         <w:rPr>
           <w:b/>
         </w:rPr>
-        <w:t xml:space="preserve"> empleadas por word</w:t>
-      </w:r>
+        <w:t xml:space="preserve"> empleadas por </w:t>
+      </w:r>
+      <w:proofErr w:type="spellStart"/>
+      <w:r>
+        <w:rPr>
+          <w:b/>
+        </w:rPr>
+        <w:t>word</w:t>
+      </w:r>
+      <w:proofErr w:type="spellEnd"/>
       <w:r>
         <w:t xml:space="preserve">. </w:t>
       </w:r>
@@ -5508,6 +5445,7 @@
           <w:rFonts w:cs="Arial"/>
           <w:noProof/>
           <w:szCs w:val="24"/>
+          <w:lang w:val="en-US" w:eastAsia="en-US"/>
         </w:rPr>
         <w:drawing>
           <wp:inline distT="0" distB="0" distL="0" distR="0" wp14:anchorId="032B325D" wp14:editId="2B37D26F">
@@ -6163,6 +6101,7 @@
       <w:r>
         <w:rPr>
           <w:noProof/>
+          <w:lang w:val="en-US" w:eastAsia="en-US"/>
         </w:rPr>
         <w:drawing>
           <wp:anchor distT="0" distB="0" distL="114300" distR="114300" simplePos="0" relativeHeight="251658240" behindDoc="0" locked="0" layoutInCell="1" allowOverlap="1" wp14:anchorId="1790AC18" wp14:editId="04F82468">
@@ -6512,6 +6451,7 @@
         </w:rPr>
         <w:t>Se presentan los involucrados en el proyecto (</w:t>
       </w:r>
+      <w:proofErr w:type="spellStart"/>
       <w:r>
         <w:rPr>
           <w:rFonts w:ascii="Quattrocento Sans" w:hAnsi="Quattrocento Sans" w:cs="Segoe UI"/>
@@ -6519,6 +6459,7 @@
         </w:rPr>
         <w:t>stakeholders</w:t>
       </w:r>
+      <w:proofErr w:type="spellEnd"/>
       <w:r>
         <w:rPr>
           <w:rFonts w:ascii="Quattrocento Sans" w:hAnsi="Quattrocento Sans" w:cs="Segoe UI"/>
@@ -6620,7 +6561,6 @@
         <w:pStyle w:val="Ttulo3"/>
       </w:pPr>
       <w:r>
-        <w:lastRenderedPageBreak/>
         <w:t>A</w:t>
       </w:r>
       <w:r>
@@ -6662,7 +6602,15 @@
         <w:t xml:space="preserve"> aquellos</w:t>
       </w:r>
       <w:r>
-        <w:t xml:space="preserve"> hechos o circunstancias (e.g., legislaciones, estrategia de negocio, regulaciones ambientales, etc.) </w:t>
+        <w:t xml:space="preserve"> hechos o circunstancias (</w:t>
+      </w:r>
+      <w:proofErr w:type="spellStart"/>
+      <w:r>
+        <w:t>e.g</w:t>
+      </w:r>
+      <w:proofErr w:type="spellEnd"/>
+      <w:r>
+        <w:t xml:space="preserve">., legislaciones, estrategia de negocio, regulaciones ambientales, etc.) </w:t>
       </w:r>
       <w:r>
         <w:rPr>
@@ -6964,7 +6912,6 @@
           <w:b/>
           <w:szCs w:val="24"/>
         </w:rPr>
-        <w:lastRenderedPageBreak/>
         <w:t xml:space="preserve">RELEVANCIA: Importancia del problema. </w:t>
       </w:r>
       <w:r>
@@ -7117,1278 +7064,528 @@
       <w:bookmarkEnd w:id="9"/>
     </w:p>
     <w:p>
+      <w:r>
+        <w:t>Para Icesi, ofrecer cursos cortos, presenciales y de calidad a t</w:t>
+      </w:r>
+      <w:r>
+        <w:t xml:space="preserve">oda la comunidad universitaria </w:t>
+      </w:r>
+      <w:r>
+        <w:t>representa un reto económico y pedagógico, debido a que la universidad cuenta con limitaciones de presupuesto e infraestructura, razón por la cual no se puede brindar horarios que se ajusten a todos los estudiantes en la mayor</w:t>
+      </w:r>
+      <w:r>
+        <w:t xml:space="preserve">ía de los casos, y provoca que </w:t>
+      </w:r>
+      <w:r>
+        <w:t>algunos estudiantes no alcancen a tomar el pasaporte. En ocasiones, cuando el contenido de un pasaporte es obligatorio y varios estudiantes no lo pudieron tomar, se debe dedicar parte de la clase a cubrir los temas de estos cursos, y cuando el contenido de un pasaporte es complementario u opcional, el estudiante termina sin poder adquirir estos conocimientos.</w:t>
+      </w:r>
+    </w:p>
+    <w:p/>
+    <w:p>
+      <w:pPr>
+        <w:spacing w:before="0" w:after="200" w:line="276" w:lineRule="auto"/>
+      </w:pPr>
+      <w:r>
+        <w:br w:type="page"/>
+      </w:r>
+    </w:p>
+    <w:p>
+      <w:pPr>
+        <w:pStyle w:val="Ttulo2"/>
+      </w:pPr>
+      <w:bookmarkStart w:id="10" w:name="_Toc397444432"/>
+      <w:r>
+        <w:lastRenderedPageBreak/>
+        <w:t>Hipótesis y restricciones</w:t>
+      </w:r>
+      <w:bookmarkEnd w:id="10"/>
+    </w:p>
+    <w:p>
       <w:pPr>
         <w:ind w:firstLine="426"/>
       </w:pPr>
       <w:r>
-        <w:t>La descripción (identificación y formulación) del problema se relaciona</w:t>
-      </w:r>
-      <w:r>
-        <w:t xml:space="preserve"> y deriva directamente de </w:t>
-      </w:r>
-      <w:r>
-        <w:t xml:space="preserve">las </w:t>
-      </w:r>
-      <w:r>
-        <w:t>s</w:t>
-      </w:r>
-      <w:r>
-        <w:t>ecciones</w:t>
-      </w:r>
-      <w:r>
-        <w:t xml:space="preserve">: </w:t>
-      </w:r>
-      <w:r>
-        <w:rPr>
-          <w:b/>
-        </w:rPr>
-        <w:t>contexto</w:t>
-      </w:r>
-      <w:r>
-        <w:t xml:space="preserve">, </w:t>
-      </w:r>
-      <w:r>
-        <w:rPr>
-          <w:b/>
-        </w:rPr>
-        <w:t>a</w:t>
-      </w:r>
-      <w:r>
-        <w:rPr>
-          <w:b/>
-        </w:rPr>
-        <w:t xml:space="preserve">ntecedentes </w:t>
-      </w:r>
-      <w:r>
-        <w:t>y</w:t>
-      </w:r>
-      <w:r>
-        <w:rPr>
-          <w:b/>
-        </w:rPr>
+        <w:t xml:space="preserve">En esta sección se definen y describen las hipótesis </w:t>
+      </w:r>
+      <w:r>
+        <w:t>y las</w:t>
+      </w:r>
+      <w:r>
         <w:t xml:space="preserve"> </w:t>
       </w:r>
       <w:r>
-        <w:rPr>
-          <w:b/>
-        </w:rPr>
-        <w:t>j</w:t>
-      </w:r>
-      <w:r>
-        <w:rPr>
-          <w:b/>
-        </w:rPr>
-        <w:t>ustificación</w:t>
-      </w:r>
-      <w:r>
-        <w:rPr>
-          <w:b/>
-        </w:rPr>
-        <w:t>;</w:t>
-      </w:r>
-      <w:r>
-        <w:rPr>
-          <w:b/>
-        </w:rPr>
-        <w:t xml:space="preserve"> </w:t>
-      </w:r>
-      <w:r>
-        <w:t>de estas secciones</w:t>
-      </w:r>
-      <w:r>
-        <w:rPr>
-          <w:b/>
-        </w:rPr>
-        <w:t xml:space="preserve"> </w:t>
-      </w:r>
-      <w:r>
-        <w:t>se deb</w:t>
-      </w:r>
-      <w:r>
-        <w:t>e</w:t>
-      </w:r>
-      <w:r>
-        <w:t xml:space="preserve">n identificar los </w:t>
-      </w:r>
-      <w:r>
-        <w:rPr>
-          <w:b/>
-          <w:u w:val="single"/>
-        </w:rPr>
-        <w:t>i</w:t>
-      </w:r>
-      <w:r>
-        <w:rPr>
-          <w:b/>
-        </w:rPr>
-        <w:t>nvolucrados</w:t>
-      </w:r>
-      <w:r>
-        <w:rPr>
-          <w:b/>
-        </w:rPr>
-        <w:t>,</w:t>
-      </w:r>
-      <w:r>
-        <w:t xml:space="preserve"> derivar las</w:t>
-      </w:r>
-      <w:r>
-        <w:rPr>
-          <w:b/>
-        </w:rPr>
-        <w:t xml:space="preserve"> causas </w:t>
-      </w:r>
-      <w:r>
-        <w:t>y</w:t>
-      </w:r>
-      <w:r>
-        <w:rPr>
-          <w:b/>
-        </w:rPr>
-        <w:t xml:space="preserve"> efectos </w:t>
-      </w:r>
-      <w:r>
-        <w:t xml:space="preserve">relacionados con el problema y la </w:t>
-      </w:r>
-      <w:r>
-        <w:rPr>
-          <w:b/>
-        </w:rPr>
-        <w:t>pertinencia</w:t>
-      </w:r>
-      <w:r>
-        <w:t xml:space="preserve"> y </w:t>
-      </w:r>
-      <w:r>
-        <w:rPr>
-          <w:b/>
-        </w:rPr>
-        <w:t>relevancia</w:t>
-      </w:r>
-      <w:r>
-        <w:t xml:space="preserve"> que justifican abordar su solución teniendo en cuenta el contexto.  </w:t>
-      </w:r>
-    </w:p>
-    <w:p>
-      <w:r>
-        <w:t xml:space="preserve">Una elaboración rigurosa y clara de la sección motivación y antecedentes soportada en hechos, datos, estudios sectoriales o comparativos verificables a través de referencias o citas bibliográficas, permite derivar o evidenciar fácilmente aquellas condiciones adversas percibidas por todos los involucrados (personas, asociaciones, gremios, empresas, etcétera) relacionados con el problema de investigación, para luego, a partir de estas condiciones negativas y empleando una herramienta de análisis de problemas del tipo causa/efecto (Ej.: árbol de problemas o la espina de pescado) </w:t>
-      </w:r>
-      <w:r>
-        <w:t>el problema pueda ser formulado</w:t>
-      </w:r>
-      <w:r>
-        <w:t>.</w:t>
-      </w:r>
-    </w:p>
-    <w:p/>
+        <w:t xml:space="preserve">posibles </w:t>
+      </w:r>
+      <w:r>
+        <w:t>restricciones del proyecto</w:t>
+      </w:r>
+      <w:r>
+        <w:t xml:space="preserve"> que afectan el </w:t>
+      </w:r>
+      <w:r>
+        <w:rPr>
+          <w:b/>
+        </w:rPr>
+        <w:t>alcance, calidad, cronograma y presupuesto</w:t>
+      </w:r>
+      <w:r>
+        <w:t xml:space="preserve"> y que limitan sus resultados en el contexto definido; tanto la hipótesis como restricciones deben estar claramente argumentadas y justificadas.</w:t>
+      </w:r>
+    </w:p>
+    <w:p>
+      <w:pPr>
+        <w:rPr>
+          <w:rFonts w:cs="Kalinga"/>
+          <w:szCs w:val="24"/>
+        </w:rPr>
+      </w:pPr>
+    </w:p>
+    <w:p>
+      <w:pPr>
+        <w:rPr>
+          <w:rFonts w:cs="Kalinga"/>
+          <w:szCs w:val="24"/>
+        </w:rPr>
+      </w:pPr>
+      <w:r>
+        <w:rPr>
+          <w:rFonts w:cs="Kalinga"/>
+          <w:szCs w:val="24"/>
+        </w:rPr>
+        <w:t xml:space="preserve">Utilizar, sólo </w:t>
+      </w:r>
+      <w:r>
+        <w:rPr>
+          <w:rFonts w:cs="Kalinga"/>
+          <w:szCs w:val="24"/>
+        </w:rPr>
+        <w:t>si aplica para su proyecto</w:t>
+      </w:r>
+    </w:p>
+    <w:p>
+      <w:pPr>
+        <w:rPr>
+          <w:rFonts w:cs="Kalinga"/>
+          <w:szCs w:val="24"/>
+        </w:rPr>
+      </w:pPr>
+    </w:p>
+    <w:p>
+      <w:pPr>
+        <w:rPr>
+          <w:rFonts w:cs="Kalinga"/>
+          <w:szCs w:val="24"/>
+        </w:rPr>
+      </w:pPr>
+    </w:p>
+    <w:p>
+      <w:pPr>
+        <w:rPr>
+          <w:rFonts w:cs="Kalinga"/>
+          <w:szCs w:val="24"/>
+        </w:rPr>
+      </w:pPr>
+    </w:p>
+    <w:p>
+      <w:pPr>
+        <w:rPr>
+          <w:rFonts w:cs="Kalinga"/>
+          <w:szCs w:val="24"/>
+        </w:rPr>
+      </w:pPr>
+    </w:p>
+    <w:p>
+      <w:pPr>
+        <w:rPr>
+          <w:rFonts w:cs="Kalinga"/>
+          <w:sz w:val="22"/>
+        </w:rPr>
+      </w:pPr>
+    </w:p>
+    <w:p>
+      <w:pPr>
+        <w:rPr>
+          <w:rFonts w:cs="Kalinga"/>
+          <w:sz w:val="22"/>
+        </w:rPr>
+      </w:pPr>
+    </w:p>
+    <w:p>
+      <w:pPr>
+        <w:spacing w:after="0" w:line="360" w:lineRule="auto"/>
+        <w:rPr>
+          <w:rFonts w:cs="Arial"/>
+          <w:b/>
+          <w:szCs w:val="24"/>
+        </w:rPr>
+      </w:pPr>
+      <w:r>
+        <w:rPr>
+          <w:rFonts w:cs="Arial"/>
+          <w:b/>
+          <w:szCs w:val="24"/>
+        </w:rPr>
+        <w:t xml:space="preserve">Extensión máxima: </w:t>
+      </w:r>
+      <w:r>
+        <w:rPr>
+          <w:rFonts w:cs="Arial"/>
+          <w:b/>
+          <w:szCs w:val="24"/>
+        </w:rPr>
+        <w:t>1</w:t>
+      </w:r>
+      <w:r>
+        <w:rPr>
+          <w:rFonts w:cs="Arial"/>
+          <w:b/>
+          <w:szCs w:val="24"/>
+        </w:rPr>
+        <w:t xml:space="preserve"> página</w:t>
+      </w:r>
+    </w:p>
+    <w:p>
+      <w:pPr>
+        <w:rPr>
+          <w:rFonts w:cs="Kalinga"/>
+          <w:sz w:val="22"/>
+        </w:rPr>
+      </w:pPr>
+    </w:p>
+    <w:p>
+      <w:pPr>
+        <w:rPr>
+          <w:rFonts w:cs="Kalinga"/>
+          <w:sz w:val="22"/>
+        </w:rPr>
+      </w:pPr>
+    </w:p>
+    <w:p>
+      <w:pPr>
+        <w:rPr>
+          <w:rFonts w:cs="Kalinga"/>
+          <w:sz w:val="22"/>
+        </w:rPr>
+      </w:pPr>
+    </w:p>
+    <w:p>
+      <w:pPr>
+        <w:rPr>
+          <w:rFonts w:cs="Kalinga"/>
+          <w:sz w:val="22"/>
+        </w:rPr>
+      </w:pPr>
+    </w:p>
+    <w:p>
+      <w:pPr>
+        <w:rPr>
+          <w:rFonts w:cs="Kalinga"/>
+          <w:sz w:val="22"/>
+        </w:rPr>
+      </w:pPr>
+    </w:p>
+    <w:p>
+      <w:pPr>
+        <w:spacing w:before="0" w:after="200" w:line="276" w:lineRule="auto"/>
+        <w:jc w:val="left"/>
+        <w:rPr>
+          <w:rFonts w:eastAsiaTheme="majorEastAsia" w:cstheme="majorBidi"/>
+          <w:b/>
+          <w:bCs/>
+          <w:sz w:val="28"/>
+          <w:szCs w:val="28"/>
+        </w:rPr>
+      </w:pPr>
+    </w:p>
+    <w:p>
+      <w:pPr>
+        <w:spacing w:before="0" w:after="200" w:line="276" w:lineRule="auto"/>
+        <w:jc w:val="left"/>
+        <w:rPr>
+          <w:rFonts w:eastAsiaTheme="majorEastAsia" w:cstheme="majorBidi"/>
+          <w:b/>
+          <w:bCs/>
+          <w:sz w:val="28"/>
+          <w:szCs w:val="28"/>
+        </w:rPr>
+      </w:pPr>
+    </w:p>
+    <w:p>
+      <w:pPr>
+        <w:spacing w:before="0" w:after="200" w:line="276" w:lineRule="auto"/>
+        <w:jc w:val="left"/>
+        <w:rPr>
+          <w:rFonts w:eastAsiaTheme="majorEastAsia" w:cstheme="majorBidi"/>
+          <w:b/>
+          <w:bCs/>
+          <w:sz w:val="28"/>
+          <w:szCs w:val="28"/>
+        </w:rPr>
+      </w:pPr>
+    </w:p>
+    <w:p>
+      <w:pPr>
+        <w:spacing w:before="0" w:after="200" w:line="276" w:lineRule="auto"/>
+        <w:jc w:val="left"/>
+        <w:rPr>
+          <w:rFonts w:eastAsiaTheme="majorEastAsia" w:cstheme="majorBidi"/>
+          <w:b/>
+          <w:bCs/>
+          <w:sz w:val="28"/>
+          <w:szCs w:val="28"/>
+        </w:rPr>
+      </w:pPr>
+    </w:p>
+    <w:p>
+      <w:pPr>
+        <w:spacing w:before="0" w:after="200" w:line="276" w:lineRule="auto"/>
+        <w:jc w:val="left"/>
+        <w:rPr>
+          <w:rFonts w:eastAsiaTheme="majorEastAsia" w:cstheme="majorBidi"/>
+          <w:b/>
+          <w:bCs/>
+          <w:sz w:val="28"/>
+          <w:szCs w:val="28"/>
+        </w:rPr>
+      </w:pPr>
+    </w:p>
+    <w:p>
+      <w:pPr>
+        <w:spacing w:before="0" w:after="200" w:line="276" w:lineRule="auto"/>
+        <w:jc w:val="left"/>
+        <w:rPr>
+          <w:rFonts w:eastAsiaTheme="majorEastAsia" w:cstheme="majorBidi"/>
+          <w:b/>
+          <w:bCs/>
+          <w:sz w:val="28"/>
+          <w:szCs w:val="28"/>
+        </w:rPr>
+      </w:pPr>
+    </w:p>
+    <w:p>
+      <w:pPr>
+        <w:pStyle w:val="Ttulo2"/>
+      </w:pPr>
+      <w:bookmarkStart w:id="11" w:name="_Toc397444433"/>
+      <w:r>
+        <w:lastRenderedPageBreak/>
+        <w:t xml:space="preserve">Objetivos </w:t>
+      </w:r>
+      <w:bookmarkStart w:id="12" w:name="_Toc397444434"/>
+      <w:bookmarkEnd w:id="11"/>
+    </w:p>
     <w:p>
       <w:pPr>
         <w:pStyle w:val="Ttulo3"/>
-      </w:pPr>
-      <w:r>
-        <w:t>Identificación del problema</w:t>
-      </w:r>
-    </w:p>
-    <w:p>
-      <w:pPr>
-        <w:ind w:firstLine="426"/>
-      </w:pPr>
-      <w:r>
-        <w:t>En esta sección se deben identificar l</w:t>
-      </w:r>
-      <w:r>
-        <w:t>os síntomas y manifestaciones del problema, evidenciando sus causas y efectos, y se describe sus relaciones jerárquicas (causas principales, secundarias, efectos principales y secundarios) teniendo en cuenta el contexto del problema.</w:t>
-      </w:r>
-    </w:p>
-    <w:p>
-      <w:r>
-        <w:t xml:space="preserve">Para desarrollar en forma correcta esta sección, se debe tener muy bien definida y entendida la </w:t>
-      </w:r>
-      <w:r>
-        <w:t xml:space="preserve">sección </w:t>
-      </w:r>
-      <w:r>
-        <w:rPr>
-          <w:b/>
-        </w:rPr>
-        <w:t>antecedente</w:t>
-      </w:r>
-      <w:r>
-        <w:rPr>
-          <w:b/>
-        </w:rPr>
-        <w:t>s del problema</w:t>
-      </w:r>
-      <w:r>
-        <w:t xml:space="preserve">, y hacer uso de una herramienta de análisis de problema del tipo causa-efecto. </w:t>
-      </w:r>
-    </w:p>
-    <w:p/>
+        <w:spacing w:before="120"/>
+      </w:pPr>
+      <w:r>
+        <w:t>Objetivo general</w:t>
+      </w:r>
+      <w:bookmarkEnd w:id="12"/>
+    </w:p>
+    <w:p>
+      <w:r>
+        <w:t xml:space="preserve">Desarrollar un prototipo funcional de un sistema de software que le permita a la universidad </w:t>
+      </w:r>
+      <w:r>
+        <w:t>I</w:t>
+      </w:r>
+      <w:r>
+        <w:t>cesi ofrecer cursos e</w:t>
+      </w:r>
+      <w:r>
+        <w:t>xtracurriculares</w:t>
+      </w:r>
+      <w:r>
+        <w:t xml:space="preserve"> a las materias de los estudiantes, que sean auto gestionados, y que puedan ser tomados por el estudiante de forma flexible de acuerdo a su disponibilidad.</w:t>
+      </w:r>
+    </w:p>
     <w:p>
       <w:pPr>
         <w:pStyle w:val="Ttulo3"/>
       </w:pPr>
-      <w:r>
-        <w:t>Formulación del problema</w:t>
-      </w:r>
-    </w:p>
-    <w:p>
-      <w:pPr>
-        <w:ind w:firstLine="426"/>
-      </w:pPr>
-      <w:r>
-        <w:t>En esta sección</w:t>
-      </w:r>
-      <w:r>
-        <w:t>,</w:t>
-      </w:r>
-      <w:r>
-        <w:t xml:space="preserve"> el estudiante f</w:t>
-      </w:r>
-      <w:r>
-        <w:t>ormula claramente</w:t>
-      </w:r>
-      <w:r>
-        <w:t>, sin ambigüedades y de manera sucinta,</w:t>
-      </w:r>
-      <w:r>
-        <w:t xml:space="preserve"> el problema que pretende abordar y resolver en el proyecto de grado</w:t>
-      </w:r>
-      <w:r>
-        <w:t>,</w:t>
-      </w:r>
-      <w:r>
-        <w:t xml:space="preserve"> definiendo su </w:t>
-      </w:r>
-      <w:r>
-        <w:rPr>
-          <w:b/>
-        </w:rPr>
-        <w:t>pertinencia</w:t>
-      </w:r>
-      <w:r>
-        <w:t xml:space="preserve"> y </w:t>
-      </w:r>
-      <w:r>
-        <w:rPr>
-          <w:b/>
-        </w:rPr>
-        <w:t>relevancia</w:t>
-      </w:r>
-      <w:r>
-        <w:t xml:space="preserve"> teniendo en cuenta el contexto</w:t>
-      </w:r>
-      <w:r>
-        <w:t xml:space="preserve">. </w:t>
-      </w:r>
-    </w:p>
-    <w:p>
-      <w:pPr>
-        <w:spacing w:before="240"/>
-      </w:pPr>
-      <w:r>
-        <w:t xml:space="preserve">Para lograr una </w:t>
-      </w:r>
-      <w:r>
-        <w:t>correcta</w:t>
-      </w:r>
-      <w:r>
-        <w:t xml:space="preserve"> </w:t>
-      </w:r>
-      <w:r>
-        <w:t>formulación del problema</w:t>
-      </w:r>
-      <w:r>
-        <w:t xml:space="preserve"> de forma</w:t>
-      </w:r>
-      <w:r>
-        <w:t xml:space="preserve"> </w:t>
-      </w:r>
-      <w:r>
-        <w:t>precisa</w:t>
-      </w:r>
-      <w:r>
-        <w:t xml:space="preserve"> y</w:t>
-      </w:r>
-      <w:r>
-        <w:t xml:space="preserve"> directa</w:t>
-      </w:r>
-      <w:r>
-        <w:t xml:space="preserve">, </w:t>
-      </w:r>
-      <w:r>
-        <w:t>se recomienda</w:t>
-      </w:r>
-      <w:r>
-        <w:t xml:space="preserve"> realizar </w:t>
-      </w:r>
-      <w:r>
-        <w:t xml:space="preserve">estas </w:t>
-      </w:r>
-      <w:r>
-        <w:t>tres</w:t>
-      </w:r>
-      <w:r>
-        <w:t xml:space="preserve"> (</w:t>
-      </w:r>
-      <w:r>
-        <w:t>3</w:t>
-      </w:r>
-      <w:r>
-        <w:t>) actividades:</w:t>
-      </w:r>
+      <w:bookmarkStart w:id="13" w:name="_Toc397444435"/>
+    </w:p>
+    <w:p>
+      <w:pPr>
+        <w:pStyle w:val="Ttulo3"/>
+        <w:spacing w:before="120"/>
+      </w:pPr>
+      <w:r>
+        <w:t>Objetivos específicos</w:t>
+      </w:r>
+      <w:bookmarkEnd w:id="13"/>
     </w:p>
     <w:p>
       <w:pPr>
         <w:pStyle w:val="Prrafodelista"/>
         <w:numPr>
           <w:ilvl w:val="0"/>
-          <w:numId w:val="2"/>
+          <w:numId w:val="19"/>
         </w:numPr>
-        <w:spacing w:before="120" w:after="120" w:line="320" w:lineRule="exact"/>
-        <w:ind w:left="426" w:hanging="284"/>
-        <w:contextualSpacing w:val="0"/>
-        <w:rPr>
-          <w:rFonts w:ascii="Quattrocento Sans" w:hAnsi="Quattrocento Sans" w:cs="Segoe UI"/>
-        </w:rPr>
-      </w:pPr>
-      <w:r>
-        <w:rPr>
-          <w:rFonts w:ascii="Quattrocento Sans" w:hAnsi="Quattrocento Sans" w:cs="Segoe UI"/>
-          <w:lang w:val="es-CO"/>
-        </w:rPr>
-        <w:t>Una descripción</w:t>
-      </w:r>
-      <w:r>
-        <w:rPr>
-          <w:rFonts w:ascii="Quattrocento Sans" w:hAnsi="Quattrocento Sans" w:cs="Segoe UI"/>
-          <w:lang w:val="es-CO"/>
-        </w:rPr>
-        <w:t xml:space="preserve"> clara</w:t>
-      </w:r>
-      <w:r>
-        <w:rPr>
-          <w:rFonts w:ascii="Quattrocento Sans" w:hAnsi="Quattrocento Sans" w:cs="Segoe UI"/>
-          <w:lang w:val="es-CO"/>
-        </w:rPr>
-        <w:t xml:space="preserve"> de la sección motivación y antecedentes</w:t>
-      </w:r>
-      <w:r>
-        <w:rPr>
-          <w:rFonts w:ascii="Quattrocento Sans" w:hAnsi="Quattrocento Sans" w:cs="Segoe UI"/>
-        </w:rPr>
-        <w:t xml:space="preserve"> para entender y comprender el contexto donde se desarrolla u origina el problema,</w:t>
-      </w:r>
-      <w:r>
-        <w:rPr>
-          <w:rFonts w:ascii="Quattrocento Sans" w:hAnsi="Quattrocento Sans" w:cs="Segoe UI"/>
+        <w:rPr>
+          <w:rFonts w:ascii="Quattrocento Sans" w:hAnsi="Quattrocento Sans" w:cs="Arial"/>
+        </w:rPr>
+      </w:pPr>
+      <w:r>
+        <w:rPr>
+          <w:rFonts w:ascii="Quattrocento Sans" w:hAnsi="Quattrocento Sans" w:cs="Arial"/>
+        </w:rPr>
+        <w:t>S</w:t>
+      </w:r>
+      <w:r>
+        <w:rPr>
+          <w:rFonts w:ascii="Quattrocento Sans" w:hAnsi="Quattrocento Sans" w:cs="Arial"/>
+        </w:rPr>
+        <w:t>eleccionar uno o varios modelos pedagógicos que nos permitan aprovechar la información obtenida de la interacción de un estudiante con sus cursos para definir el flujo de estos.</w:t>
+      </w:r>
+      <w:r>
+        <w:rPr>
+          <w:rFonts w:ascii="Quattrocento Sans" w:hAnsi="Quattrocento Sans" w:cs="Arial"/>
         </w:rPr>
         <w:t xml:space="preserve"> </w:t>
       </w:r>
-      <w:r>
-        <w:rPr>
-          <w:rFonts w:ascii="Quattrocento Sans" w:hAnsi="Quattrocento Sans" w:cs="Segoe UI"/>
-        </w:rPr>
-        <w:t xml:space="preserve">sección </w:t>
-      </w:r>
-      <w:r>
-        <w:rPr>
-          <w:rFonts w:ascii="Quattrocento Sans" w:hAnsi="Quattrocento Sans" w:cs="Segoe UI"/>
-        </w:rPr>
-        <w:t xml:space="preserve">que </w:t>
-      </w:r>
-      <w:r>
-        <w:rPr>
-          <w:rFonts w:ascii="Quattrocento Sans" w:hAnsi="Quattrocento Sans" w:cs="Segoe UI"/>
-        </w:rPr>
-        <w:lastRenderedPageBreak/>
-        <w:t xml:space="preserve">además </w:t>
-      </w:r>
-      <w:r>
-        <w:rPr>
-          <w:rFonts w:ascii="Quattrocento Sans" w:hAnsi="Quattrocento Sans" w:cs="Segoe UI"/>
-        </w:rPr>
-        <w:t>permit</w:t>
-      </w:r>
-      <w:r>
-        <w:rPr>
-          <w:rFonts w:ascii="Quattrocento Sans" w:hAnsi="Quattrocento Sans" w:cs="Segoe UI"/>
-        </w:rPr>
-        <w:t>e</w:t>
-      </w:r>
-      <w:r>
-        <w:rPr>
-          <w:rFonts w:ascii="Quattrocento Sans" w:hAnsi="Quattrocento Sans" w:cs="Segoe UI"/>
-        </w:rPr>
-        <w:t xml:space="preserve"> identificar: involucrados</w:t>
-      </w:r>
-      <w:r>
-        <w:rPr>
-          <w:rFonts w:ascii="Quattrocento Sans" w:hAnsi="Quattrocento Sans" w:cs="Segoe UI"/>
-        </w:rPr>
-        <w:t>, condiciones negativas</w:t>
-      </w:r>
-      <w:r>
-        <w:rPr>
-          <w:rFonts w:ascii="Quattrocento Sans" w:hAnsi="Quattrocento Sans" w:cs="Segoe UI"/>
-        </w:rPr>
-        <w:t xml:space="preserve"> y relaciones causas/efectos.</w:t>
-      </w:r>
+    </w:p>
+    <w:p>
+      <w:pPr>
+        <w:pStyle w:val="Prrafodelista"/>
+        <w:ind w:left="1004" w:firstLine="0"/>
+        <w:rPr>
+          <w:rFonts w:ascii="Quattrocento Sans" w:hAnsi="Quattrocento Sans" w:cs="Arial"/>
+        </w:rPr>
+      </w:pPr>
     </w:p>
     <w:p>
       <w:pPr>
         <w:pStyle w:val="Prrafodelista"/>
         <w:numPr>
           <w:ilvl w:val="0"/>
-          <w:numId w:val="2"/>
+          <w:numId w:val="19"/>
         </w:numPr>
-        <w:spacing w:before="120" w:after="120" w:line="320" w:lineRule="exact"/>
-        <w:ind w:left="426" w:hanging="284"/>
-        <w:contextualSpacing w:val="0"/>
-        <w:rPr>
-          <w:rFonts w:ascii="Quattrocento Sans" w:hAnsi="Quattrocento Sans" w:cs="Segoe UI"/>
-        </w:rPr>
-      </w:pPr>
-      <w:r>
-        <w:rPr>
-          <w:rFonts w:ascii="Quattrocento Sans" w:hAnsi="Quattrocento Sans" w:cs="Segoe UI"/>
-        </w:rPr>
-        <w:t xml:space="preserve">Utilizar </w:t>
-      </w:r>
-      <w:r>
-        <w:rPr>
-          <w:rFonts w:ascii="Quattrocento Sans" w:hAnsi="Quattrocento Sans" w:cs="Segoe UI"/>
-        </w:rPr>
-        <w:t>una herramienta de análisis de problemas</w:t>
-      </w:r>
-      <w:r>
-        <w:rPr>
-          <w:rFonts w:ascii="Quattrocento Sans" w:hAnsi="Quattrocento Sans" w:cs="Segoe UI"/>
-        </w:rPr>
-        <w:t xml:space="preserve"> del tipo causa/efecto</w:t>
-      </w:r>
-      <w:r>
-        <w:rPr>
-          <w:rFonts w:ascii="Quattrocento Sans" w:hAnsi="Quattrocento Sans" w:cs="Segoe UI"/>
-        </w:rPr>
-        <w:t xml:space="preserve"> (</w:t>
-      </w:r>
-      <w:r>
-        <w:rPr>
-          <w:rFonts w:ascii="Quattrocento Sans" w:hAnsi="Quattrocento Sans" w:cs="Segoe UI"/>
-          <w:b/>
-        </w:rPr>
-        <w:t>árbol</w:t>
-      </w:r>
-      <w:r>
-        <w:rPr>
-          <w:rFonts w:ascii="Quattrocento Sans" w:hAnsi="Quattrocento Sans" w:cs="Segoe UI"/>
-          <w:b/>
-        </w:rPr>
-        <w:t xml:space="preserve"> de problemas</w:t>
-      </w:r>
-      <w:r>
-        <w:rPr>
-          <w:rFonts w:ascii="Quattrocento Sans" w:hAnsi="Quattrocento Sans" w:cs="Segoe UI"/>
-        </w:rPr>
-        <w:t xml:space="preserve"> o </w:t>
-      </w:r>
-      <w:r>
-        <w:rPr>
-          <w:rFonts w:ascii="Quattrocento Sans" w:hAnsi="Quattrocento Sans" w:cs="Segoe UI"/>
-        </w:rPr>
-        <w:t>e</w:t>
-      </w:r>
-      <w:r>
-        <w:rPr>
-          <w:rFonts w:ascii="Quattrocento Sans" w:hAnsi="Quattrocento Sans" w:cs="Segoe UI"/>
-        </w:rPr>
-        <w:t>spina de pescado</w:t>
-      </w:r>
-      <w:r>
-        <w:rPr>
-          <w:rFonts w:ascii="Quattrocento Sans" w:hAnsi="Quattrocento Sans" w:cs="Segoe UI"/>
-        </w:rPr>
-        <w:t>) que permita jerarquizar las causas y efectos.</w:t>
-      </w:r>
+        <w:rPr>
+          <w:rFonts w:ascii="Quattrocento Sans" w:hAnsi="Quattrocento Sans" w:cs="Arial"/>
+        </w:rPr>
+      </w:pPr>
+      <w:r>
+        <w:rPr>
+          <w:rFonts w:ascii="Quattrocento Sans" w:hAnsi="Quattrocento Sans" w:cs="Arial"/>
+        </w:rPr>
+        <w:t>Diseñar</w:t>
+      </w:r>
+      <w:r>
+        <w:rPr>
+          <w:rFonts w:ascii="Quattrocento Sans" w:hAnsi="Quattrocento Sans" w:cs="Arial"/>
+        </w:rPr>
+        <w:t xml:space="preserve"> e implementar</w:t>
+      </w:r>
+      <w:r>
+        <w:rPr>
+          <w:rFonts w:ascii="Quattrocento Sans" w:hAnsi="Quattrocento Sans" w:cs="Arial"/>
+        </w:rPr>
+        <w:t xml:space="preserve"> un modelo de datos para almacenar información de los estudiantes y sus</w:t>
+      </w:r>
+      <w:r>
+        <w:rPr>
+          <w:rFonts w:ascii="Quattrocento Sans" w:hAnsi="Quattrocento Sans" w:cs="Arial"/>
+        </w:rPr>
+        <w:t xml:space="preserve"> interacciones con sus cursos, </w:t>
+      </w:r>
+      <w:r>
+        <w:rPr>
+          <w:rFonts w:ascii="Quattrocento Sans" w:hAnsi="Quattrocento Sans" w:cs="Arial"/>
+        </w:rPr>
+        <w:t>para formar bases que a futuro permitan realizar análisis de comportamiento de los estudiantes y sus logros de aprendizaje.</w:t>
+      </w:r>
+    </w:p>
+    <w:p>
+      <w:pPr>
+        <w:pStyle w:val="Prrafodelista"/>
+        <w:ind w:left="1004" w:firstLine="0"/>
+        <w:rPr>
+          <w:rFonts w:ascii="Quattrocento Sans" w:hAnsi="Quattrocento Sans" w:cs="Arial"/>
+        </w:rPr>
+      </w:pPr>
     </w:p>
     <w:p>
       <w:pPr>
         <w:pStyle w:val="Prrafodelista"/>
         <w:numPr>
           <w:ilvl w:val="0"/>
-          <w:numId w:val="2"/>
+          <w:numId w:val="19"/>
         </w:numPr>
-        <w:spacing w:before="120" w:after="120" w:line="320" w:lineRule="exact"/>
-        <w:ind w:left="426" w:hanging="284"/>
-        <w:contextualSpacing w:val="0"/>
-        <w:rPr>
-          <w:rFonts w:ascii="Quattrocento Sans" w:hAnsi="Quattrocento Sans" w:cs="Segoe UI"/>
-        </w:rPr>
-      </w:pPr>
-      <w:r>
-        <w:rPr>
-          <w:rFonts w:ascii="Quattrocento Sans" w:hAnsi="Quattrocento Sans" w:cs="Segoe UI"/>
-        </w:rPr>
-        <w:t>Finalmente,</w:t>
-      </w:r>
-      <w:r>
-        <w:rPr>
-          <w:rFonts w:ascii="Quattrocento Sans" w:hAnsi="Quattrocento Sans" w:cs="Segoe UI"/>
-        </w:rPr>
-        <w:t xml:space="preserve"> a partir del diagrama jerarquizado y colocando las causas en estado positivo se puede redactar el problema integrando todas las causas, sub</w:t>
-      </w:r>
-      <w:r>
-        <w:rPr>
-          <w:rFonts w:ascii="Quattrocento Sans" w:hAnsi="Quattrocento Sans" w:cs="Segoe UI"/>
-        </w:rPr>
-        <w:t>-</w:t>
-      </w:r>
-      <w:r>
-        <w:rPr>
-          <w:rFonts w:ascii="Quattrocento Sans" w:hAnsi="Quattrocento Sans" w:cs="Segoe UI"/>
-        </w:rPr>
-        <w:t xml:space="preserve">causas y los efectos. </w:t>
-      </w:r>
-    </w:p>
-    <w:p/>
-    <w:p>
-      <w:pPr>
-        <w:spacing w:after="0" w:line="360" w:lineRule="auto"/>
-        <w:rPr>
-          <w:rFonts w:cs="Arial"/>
-          <w:b/>
-          <w:szCs w:val="24"/>
-        </w:rPr>
-      </w:pPr>
-      <w:r>
-        <w:rPr>
-          <w:rFonts w:cs="Arial"/>
-          <w:b/>
-          <w:szCs w:val="24"/>
-        </w:rPr>
-        <w:t>Extensión máxima: 1 página</w:t>
-      </w:r>
-    </w:p>
-    <w:p/>
-    <w:p>
-      <w:pPr>
-        <w:spacing w:before="0" w:after="200" w:line="276" w:lineRule="auto"/>
-      </w:pPr>
-      <w:r>
-        <w:br w:type="page"/>
-      </w:r>
-    </w:p>
-    <w:p>
-      <w:pPr>
-        <w:pStyle w:val="Ttulo2"/>
-      </w:pPr>
-      <w:bookmarkStart w:id="10" w:name="_Toc397444432"/>
-      <w:r>
-        <w:lastRenderedPageBreak/>
-        <w:t>Hipótesis y restricciones</w:t>
-      </w:r>
-      <w:bookmarkEnd w:id="10"/>
-    </w:p>
-    <w:p>
-      <w:pPr>
-        <w:ind w:firstLine="426"/>
-      </w:pPr>
-      <w:r>
-        <w:t xml:space="preserve">En esta sección se definen y describen las hipótesis </w:t>
-      </w:r>
-      <w:r>
-        <w:t>y las</w:t>
-      </w:r>
-      <w:r>
-        <w:t xml:space="preserve"> </w:t>
-      </w:r>
-      <w:r>
-        <w:t xml:space="preserve">posibles </w:t>
-      </w:r>
-      <w:r>
-        <w:t>restricciones del proyecto</w:t>
-      </w:r>
-      <w:r>
-        <w:t xml:space="preserve"> que afectan el </w:t>
-      </w:r>
-      <w:r>
-        <w:rPr>
-          <w:b/>
-        </w:rPr>
-        <w:t>alcance, calidad, cronograma y presupuesto</w:t>
-      </w:r>
-      <w:r>
-        <w:t xml:space="preserve"> y que limitan sus resultados en el contexto definido; tanto la hipótesis como restricciones deben estar claramente argumentadas y justificadas.</w:t>
-      </w:r>
-    </w:p>
-    <w:p>
-      <w:pPr>
-        <w:rPr>
-          <w:rFonts w:cs="Kalinga"/>
-          <w:szCs w:val="24"/>
-        </w:rPr>
-      </w:pPr>
-    </w:p>
-    <w:p>
-      <w:pPr>
-        <w:rPr>
-          <w:rFonts w:cs="Kalinga"/>
-          <w:szCs w:val="24"/>
-        </w:rPr>
-      </w:pPr>
-      <w:r>
-        <w:rPr>
-          <w:rFonts w:cs="Kalinga"/>
-          <w:szCs w:val="24"/>
-        </w:rPr>
-        <w:t xml:space="preserve">Utilizar, sólo </w:t>
-      </w:r>
-      <w:r>
-        <w:rPr>
-          <w:rFonts w:cs="Kalinga"/>
-          <w:szCs w:val="24"/>
-        </w:rPr>
-        <w:t>si aplica para su proyecto</w:t>
-      </w:r>
-    </w:p>
-    <w:p>
-      <w:pPr>
-        <w:rPr>
-          <w:rFonts w:cs="Kalinga"/>
-          <w:szCs w:val="24"/>
-        </w:rPr>
-      </w:pPr>
-    </w:p>
-    <w:p>
-      <w:pPr>
-        <w:rPr>
-          <w:rFonts w:cs="Kalinga"/>
-          <w:szCs w:val="24"/>
-        </w:rPr>
-      </w:pPr>
-    </w:p>
-    <w:p>
-      <w:pPr>
-        <w:rPr>
-          <w:rFonts w:cs="Kalinga"/>
-          <w:szCs w:val="24"/>
-        </w:rPr>
-      </w:pPr>
-    </w:p>
-    <w:p>
-      <w:pPr>
-        <w:rPr>
-          <w:rFonts w:cs="Kalinga"/>
-          <w:szCs w:val="24"/>
-        </w:rPr>
-      </w:pPr>
-    </w:p>
-    <w:p>
-      <w:pPr>
-        <w:rPr>
-          <w:rFonts w:cs="Kalinga"/>
-          <w:sz w:val="22"/>
-        </w:rPr>
-      </w:pPr>
-    </w:p>
-    <w:p>
-      <w:pPr>
-        <w:rPr>
-          <w:rFonts w:cs="Kalinga"/>
-          <w:sz w:val="22"/>
-        </w:rPr>
-      </w:pPr>
-    </w:p>
-    <w:p>
-      <w:pPr>
-        <w:spacing w:after="0" w:line="360" w:lineRule="auto"/>
-        <w:rPr>
-          <w:rFonts w:cs="Arial"/>
-          <w:b/>
-          <w:szCs w:val="24"/>
-        </w:rPr>
-      </w:pPr>
-      <w:r>
-        <w:rPr>
-          <w:rFonts w:cs="Arial"/>
-          <w:b/>
-          <w:szCs w:val="24"/>
-        </w:rPr>
-        <w:t xml:space="preserve">Extensión máxima: </w:t>
-      </w:r>
-      <w:r>
-        <w:rPr>
-          <w:rFonts w:cs="Arial"/>
-          <w:b/>
-          <w:szCs w:val="24"/>
-        </w:rPr>
-        <w:t>1</w:t>
-      </w:r>
-      <w:r>
-        <w:rPr>
-          <w:rFonts w:cs="Arial"/>
-          <w:b/>
-          <w:szCs w:val="24"/>
-        </w:rPr>
-        <w:t xml:space="preserve"> página</w:t>
-      </w:r>
-    </w:p>
-    <w:p>
-      <w:pPr>
-        <w:rPr>
-          <w:rFonts w:cs="Kalinga"/>
-          <w:sz w:val="22"/>
-        </w:rPr>
-      </w:pPr>
-    </w:p>
-    <w:p>
-      <w:pPr>
-        <w:rPr>
-          <w:rFonts w:cs="Kalinga"/>
-          <w:sz w:val="22"/>
-        </w:rPr>
-      </w:pPr>
-    </w:p>
-    <w:p>
-      <w:pPr>
-        <w:rPr>
-          <w:rFonts w:cs="Kalinga"/>
-          <w:sz w:val="22"/>
-        </w:rPr>
-      </w:pPr>
-    </w:p>
-    <w:p>
-      <w:pPr>
-        <w:rPr>
-          <w:rFonts w:cs="Kalinga"/>
-          <w:sz w:val="22"/>
-        </w:rPr>
-      </w:pPr>
-    </w:p>
-    <w:p>
-      <w:pPr>
-        <w:rPr>
-          <w:rFonts w:cs="Kalinga"/>
-          <w:sz w:val="22"/>
-        </w:rPr>
-      </w:pPr>
-    </w:p>
-    <w:p>
-      <w:pPr>
-        <w:spacing w:before="0" w:after="200" w:line="276" w:lineRule="auto"/>
-        <w:jc w:val="left"/>
-        <w:rPr>
-          <w:rFonts w:eastAsiaTheme="majorEastAsia" w:cstheme="majorBidi"/>
-          <w:b/>
-          <w:bCs/>
-          <w:sz w:val="28"/>
-          <w:szCs w:val="28"/>
-        </w:rPr>
-      </w:pPr>
-    </w:p>
-    <w:p>
-      <w:pPr>
-        <w:spacing w:before="0" w:after="200" w:line="276" w:lineRule="auto"/>
-        <w:jc w:val="left"/>
-        <w:rPr>
-          <w:rFonts w:eastAsiaTheme="majorEastAsia" w:cstheme="majorBidi"/>
-          <w:b/>
-          <w:bCs/>
-          <w:sz w:val="28"/>
-          <w:szCs w:val="28"/>
-        </w:rPr>
-      </w:pPr>
-    </w:p>
-    <w:p>
-      <w:pPr>
-        <w:spacing w:before="0" w:after="200" w:line="276" w:lineRule="auto"/>
-        <w:jc w:val="left"/>
-        <w:rPr>
-          <w:rFonts w:eastAsiaTheme="majorEastAsia" w:cstheme="majorBidi"/>
-          <w:b/>
-          <w:bCs/>
-          <w:sz w:val="28"/>
-          <w:szCs w:val="28"/>
-        </w:rPr>
-      </w:pPr>
-    </w:p>
-    <w:p>
-      <w:pPr>
-        <w:spacing w:before="0" w:after="200" w:line="276" w:lineRule="auto"/>
-        <w:jc w:val="left"/>
-        <w:rPr>
-          <w:rFonts w:eastAsiaTheme="majorEastAsia" w:cstheme="majorBidi"/>
-          <w:b/>
-          <w:bCs/>
-          <w:sz w:val="28"/>
-          <w:szCs w:val="28"/>
-        </w:rPr>
-      </w:pPr>
-    </w:p>
-    <w:p>
-      <w:pPr>
-        <w:spacing w:before="0" w:after="200" w:line="276" w:lineRule="auto"/>
-        <w:jc w:val="left"/>
-        <w:rPr>
-          <w:rFonts w:eastAsiaTheme="majorEastAsia" w:cstheme="majorBidi"/>
-          <w:b/>
-          <w:bCs/>
-          <w:sz w:val="28"/>
-          <w:szCs w:val="28"/>
-        </w:rPr>
-      </w:pPr>
-    </w:p>
-    <w:p>
-      <w:pPr>
-        <w:spacing w:before="0" w:after="200" w:line="276" w:lineRule="auto"/>
-        <w:jc w:val="left"/>
-        <w:rPr>
-          <w:rFonts w:eastAsiaTheme="majorEastAsia" w:cstheme="majorBidi"/>
-          <w:b/>
-          <w:bCs/>
-          <w:sz w:val="28"/>
-          <w:szCs w:val="28"/>
-        </w:rPr>
-      </w:pPr>
-    </w:p>
-    <w:p>
-      <w:pPr>
-        <w:pStyle w:val="Ttulo2"/>
-      </w:pPr>
-      <w:bookmarkStart w:id="11" w:name="_Toc397444433"/>
-      <w:r>
-        <w:lastRenderedPageBreak/>
-        <w:t xml:space="preserve">Objetivos </w:t>
-      </w:r>
-      <w:bookmarkEnd w:id="11"/>
-    </w:p>
-    <w:p>
-      <w:pPr>
-        <w:ind w:firstLine="426"/>
-      </w:pPr>
-      <w:r>
-        <w:t>Los objetivos deben mostrar una relación clara y consistente con la descripción del problema, y específicamente con las preguntas que se quieren resolver. Se recomienda formul</w:t>
-      </w:r>
-      <w:r>
-        <w:t xml:space="preserve">ar </w:t>
-      </w:r>
-      <w:r>
-        <w:rPr>
-          <w:b/>
-        </w:rPr>
-        <w:t>U</w:t>
-      </w:r>
-      <w:r>
-        <w:rPr>
-          <w:b/>
-        </w:rPr>
-        <w:t>n</w:t>
-      </w:r>
-      <w:r>
-        <w:rPr>
-          <w:b/>
-        </w:rPr>
-        <w:t xml:space="preserve"> (1)</w:t>
-      </w:r>
-      <w:r>
-        <w:rPr>
-          <w:b/>
-        </w:rPr>
-        <w:t xml:space="preserve"> objetivo general global y máximo 4</w:t>
-      </w:r>
-      <w:r>
-        <w:rPr>
-          <w:b/>
-        </w:rPr>
-        <w:t xml:space="preserve"> objetivos específicos</w:t>
-      </w:r>
-      <w:r>
-        <w:t xml:space="preserve"> que conducirán a lograr el objetivo general y que son alcanzables con la metodología de diseño de la solución propuesta (los objetivos no son actividades)</w:t>
-      </w:r>
-      <w:r>
-        <w:t>.</w:t>
-      </w:r>
-    </w:p>
-    <w:p>
-      <w:pPr>
-        <w:pStyle w:val="Ttulo3"/>
-        <w:spacing w:before="120"/>
-      </w:pPr>
-      <w:bookmarkStart w:id="12" w:name="_Toc397444434"/>
-    </w:p>
-    <w:p>
-      <w:pPr>
-        <w:pStyle w:val="Ttulo3"/>
-        <w:spacing w:before="120"/>
-      </w:pPr>
-      <w:r>
-        <w:t>Objetivo general</w:t>
-      </w:r>
-      <w:bookmarkEnd w:id="12"/>
-    </w:p>
-    <w:p>
-      <w:pPr>
-        <w:ind w:firstLine="426"/>
-      </w:pPr>
-      <w:r>
-        <w:t xml:space="preserve">Enunciado que guarda relación directa con la solución del problema o necesidad y se inicia con un verbo en modo infinitivo, </w:t>
-      </w:r>
-      <w:r>
-        <w:t>que debe ser</w:t>
-      </w:r>
-      <w:r>
-        <w:t xml:space="preserve"> medible, alcanzable y conlleva a</w:t>
-      </w:r>
-      <w:r>
-        <w:t>l</w:t>
-      </w:r>
-      <w:r>
-        <w:t xml:space="preserve"> logro de una meta, debe </w:t>
-      </w:r>
-      <w:r>
-        <w:t>ser alcanzable en un término aproximado de ocho meses.</w:t>
-      </w:r>
-      <w:r>
-        <w:t xml:space="preserve"> </w:t>
-      </w:r>
-      <w:r>
-        <w:t>E</w:t>
-      </w:r>
-      <w:r>
-        <w:t>l objetivo general guarda relación directa con el título del Proyecto.</w:t>
-      </w:r>
-    </w:p>
-    <w:p>
-      <w:pPr>
-        <w:rPr>
-          <w:b/>
-        </w:rPr>
-      </w:pPr>
-      <w:r>
-        <w:rPr>
-          <w:b/>
-        </w:rPr>
-        <w:t xml:space="preserve">Debe responder a la pregunta ¿qué se </w:t>
-      </w:r>
-      <w:r>
-        <w:rPr>
-          <w:b/>
-        </w:rPr>
-        <w:t>espera lograr con el proyecto de grado?</w:t>
-      </w:r>
-    </w:p>
-    <w:p>
-      <w:pPr>
-        <w:pStyle w:val="Ttulo3"/>
-      </w:pPr>
-      <w:bookmarkStart w:id="13" w:name="_Toc397444435"/>
-    </w:p>
-    <w:p>
-      <w:pPr>
-        <w:pStyle w:val="Ttulo3"/>
-        <w:spacing w:before="120"/>
-      </w:pPr>
-      <w:r>
-        <w:t>Objetivos específicos</w:t>
-      </w:r>
-      <w:bookmarkEnd w:id="13"/>
+        <w:rPr>
+          <w:rFonts w:ascii="Quattrocento Sans" w:hAnsi="Quattrocento Sans" w:cs="Arial"/>
+        </w:rPr>
+      </w:pPr>
+      <w:r>
+        <w:rPr>
+          <w:rFonts w:ascii="Quattrocento Sans" w:hAnsi="Quattrocento Sans" w:cs="Arial"/>
+        </w:rPr>
+        <w:t xml:space="preserve">Explorar y evaluar aplicaciones de técnicas de inteligencia artificial que puedan aplicarse al proyecto para que el sistema pueda ser </w:t>
+      </w:r>
+      <w:r>
+        <w:rPr>
+          <w:rFonts w:ascii="Quattrocento Sans" w:hAnsi="Quattrocento Sans" w:cs="Arial"/>
+        </w:rPr>
+        <w:t>auto gestionado</w:t>
+      </w:r>
+      <w:r>
+        <w:rPr>
+          <w:rFonts w:ascii="Quattrocento Sans" w:hAnsi="Quattrocento Sans" w:cs="Arial"/>
+        </w:rPr>
+        <w:t xml:space="preserve"> y permita la construcción de cursos con modelos pedagógicamente adaptativos.</w:t>
+      </w:r>
+    </w:p>
+    <w:p>
+      <w:pPr>
+        <w:pStyle w:val="Prrafodelista"/>
+        <w:ind w:left="1004" w:firstLine="0"/>
+        <w:rPr>
+          <w:rFonts w:ascii="Quattrocento Sans" w:hAnsi="Quattrocento Sans" w:cs="Arial"/>
+        </w:rPr>
+      </w:pPr>
     </w:p>
     <w:p>
       <w:pPr>
         <w:pStyle w:val="Prrafodelista"/>
         <w:numPr>
           <w:ilvl w:val="0"/>
-          <w:numId w:val="5"/>
+          <w:numId w:val="19"/>
         </w:numPr>
-        <w:spacing w:before="120" w:after="120" w:line="320" w:lineRule="exact"/>
-        <w:ind w:left="284" w:hanging="284"/>
-        <w:contextualSpacing w:val="0"/>
-        <w:rPr>
-          <w:rFonts w:ascii="Quattrocento Sans" w:hAnsi="Quattrocento Sans" w:cs="Segoe UI"/>
-        </w:rPr>
-      </w:pPr>
-      <w:r>
-        <w:rPr>
-          <w:rFonts w:ascii="Quattrocento Sans" w:hAnsi="Quattrocento Sans" w:cs="Segoe UI"/>
-        </w:rPr>
-        <w:t>Deben derivarse del objetivo general y en conjunto deben cubrir</w:t>
-      </w:r>
-      <w:r>
-        <w:rPr>
-          <w:rFonts w:ascii="Quattrocento Sans" w:hAnsi="Quattrocento Sans" w:cs="Segoe UI"/>
-        </w:rPr>
-        <w:t>lo</w:t>
-      </w:r>
-      <w:r>
-        <w:rPr>
-          <w:rFonts w:ascii="Quattrocento Sans" w:hAnsi="Quattrocento Sans" w:cs="Segoe UI"/>
-        </w:rPr>
-        <w:t>.</w:t>
-      </w:r>
-    </w:p>
-    <w:p>
-      <w:pPr>
-        <w:pStyle w:val="Prrafodelista"/>
-        <w:numPr>
-          <w:ilvl w:val="0"/>
-          <w:numId w:val="5"/>
-        </w:numPr>
-        <w:spacing w:before="120" w:after="120" w:line="320" w:lineRule="exact"/>
-        <w:ind w:left="284" w:hanging="284"/>
-        <w:contextualSpacing w:val="0"/>
-        <w:rPr>
-          <w:rFonts w:ascii="Quattrocento Sans" w:hAnsi="Quattrocento Sans" w:cs="Segoe UI"/>
-        </w:rPr>
-      </w:pPr>
-      <w:r>
-        <w:rPr>
-          <w:rFonts w:ascii="Quattrocento Sans" w:hAnsi="Quattrocento Sans" w:cs="Segoe UI"/>
-        </w:rPr>
-        <w:t>Deben tener el grado pertinente de detalle como para derivar de ellos las actividades específicas que deben programarse en el cronograma.</w:t>
-      </w:r>
-    </w:p>
-    <w:p>
-      <w:pPr>
-        <w:pStyle w:val="Prrafodelista"/>
-        <w:numPr>
-          <w:ilvl w:val="0"/>
-          <w:numId w:val="5"/>
-        </w:numPr>
-        <w:spacing w:before="120" w:after="120" w:line="320" w:lineRule="exact"/>
-        <w:ind w:left="284" w:hanging="284"/>
-        <w:contextualSpacing w:val="0"/>
-        <w:rPr>
-          <w:rFonts w:ascii="Quattrocento Sans" w:hAnsi="Quattrocento Sans" w:cs="Segoe UI"/>
-        </w:rPr>
-      </w:pPr>
-      <w:r>
-        <w:rPr>
-          <w:rFonts w:ascii="Quattrocento Sans" w:hAnsi="Quattrocento Sans" w:cs="Segoe UI"/>
-        </w:rPr>
-        <w:t>Se recomienda que por cada objetivo específico haya uno o varios entregables.</w:t>
-      </w:r>
-    </w:p>
-    <w:p>
-      <w:pPr>
-        <w:pStyle w:val="Prrafodelista"/>
-        <w:numPr>
-          <w:ilvl w:val="0"/>
-          <w:numId w:val="5"/>
-        </w:numPr>
-        <w:spacing w:before="120" w:after="120" w:line="320" w:lineRule="exact"/>
-        <w:ind w:left="284" w:hanging="284"/>
-        <w:contextualSpacing w:val="0"/>
-        <w:rPr>
-          <w:rFonts w:ascii="Quattrocento Sans" w:hAnsi="Quattrocento Sans" w:cs="Segoe UI"/>
-        </w:rPr>
-      </w:pPr>
-      <w:r>
-        <w:rPr>
-          <w:rFonts w:ascii="Quattrocento Sans" w:hAnsi="Quattrocento Sans" w:cs="Segoe UI"/>
-        </w:rPr>
-        <w:t xml:space="preserve">Los objetivos deben iniciar con un verbo en infinitivo (construir, diseñar, </w:t>
-      </w:r>
-      <w:r>
-        <w:rPr>
-          <w:rFonts w:ascii="Quattrocento Sans" w:hAnsi="Quattrocento Sans" w:cs="Segoe UI"/>
-        </w:rPr>
-        <w:t xml:space="preserve">seleccionar, analizar, modelar </w:t>
-      </w:r>
-      <w:r>
-        <w:rPr>
-          <w:rFonts w:ascii="Quattrocento Sans" w:hAnsi="Quattrocento Sans" w:cs="Segoe UI"/>
-        </w:rPr>
-        <w:t xml:space="preserve">simular, etcétera.) deben ser: precisos, realizables, y mensurables o susceptibles de cuantificar. </w:t>
-      </w:r>
-    </w:p>
-    <w:p>
-      <w:pPr>
-        <w:pStyle w:val="Prrafodelista"/>
-        <w:numPr>
-          <w:ilvl w:val="0"/>
-          <w:numId w:val="5"/>
-        </w:numPr>
-        <w:spacing w:before="120" w:after="120" w:line="320" w:lineRule="exact"/>
-        <w:ind w:left="284" w:hanging="284"/>
-        <w:contextualSpacing w:val="0"/>
-        <w:rPr>
-          <w:rFonts w:ascii="Quattrocento Sans" w:hAnsi="Quattrocento Sans" w:cs="Segoe UI"/>
-        </w:rPr>
-      </w:pPr>
-      <w:r>
-        <w:rPr>
-          <w:rFonts w:ascii="Quattrocento Sans" w:hAnsi="Quattrocento Sans" w:cs="Segoe UI"/>
-        </w:rPr>
-        <w:t xml:space="preserve">Los </w:t>
-      </w:r>
-      <w:r>
-        <w:rPr>
-          <w:rFonts w:ascii="Quattrocento Sans" w:hAnsi="Quattrocento Sans" w:cs="Segoe UI"/>
-          <w:b/>
-        </w:rPr>
-        <w:t>objetivos</w:t>
-      </w:r>
-      <w:r>
-        <w:rPr>
-          <w:rFonts w:ascii="Quattrocento Sans" w:hAnsi="Quattrocento Sans" w:cs="Segoe UI"/>
-        </w:rPr>
-        <w:t xml:space="preserve"> definen los </w:t>
-      </w:r>
-      <w:r>
-        <w:rPr>
-          <w:rFonts w:ascii="Quattrocento Sans" w:hAnsi="Quattrocento Sans" w:cs="Segoe UI"/>
-          <w:b/>
-        </w:rPr>
-        <w:t>compromisos</w:t>
-      </w:r>
-      <w:r>
-        <w:rPr>
-          <w:rFonts w:ascii="Quattrocento Sans" w:hAnsi="Quattrocento Sans" w:cs="Segoe UI"/>
-        </w:rPr>
-        <w:t xml:space="preserve"> que se adquieren por parte del investigador al desarrollar el proyecto, es contra esta lista de objetivos que el </w:t>
-      </w:r>
-      <w:r>
-        <w:rPr>
-          <w:rFonts w:ascii="Quattrocento Sans" w:hAnsi="Quattrocento Sans" w:cs="Segoe UI"/>
-          <w:b/>
-        </w:rPr>
-        <w:t>lector y/o revisor</w:t>
-      </w:r>
-      <w:r>
-        <w:rPr>
-          <w:rFonts w:ascii="Quattrocento Sans" w:hAnsi="Quattrocento Sans" w:cs="Segoe UI"/>
-        </w:rPr>
-        <w:t xml:space="preserve"> mide al </w:t>
-      </w:r>
-      <w:r>
-        <w:rPr>
-          <w:rFonts w:ascii="Quattrocento Sans" w:hAnsi="Quattrocento Sans" w:cs="Segoe UI"/>
-          <w:b/>
-        </w:rPr>
-        <w:t>finalizar</w:t>
-      </w:r>
-      <w:r>
-        <w:rPr>
-          <w:rFonts w:ascii="Quattrocento Sans" w:hAnsi="Quattrocento Sans" w:cs="Segoe UI"/>
-        </w:rPr>
-        <w:t xml:space="preserve"> la lectura de la misma el </w:t>
-      </w:r>
-      <w:r>
-        <w:rPr>
-          <w:rFonts w:ascii="Quattrocento Sans" w:hAnsi="Quattrocento Sans" w:cs="Segoe UI"/>
-          <w:b/>
-        </w:rPr>
-        <w:t>alcance</w:t>
-      </w:r>
-      <w:r>
-        <w:rPr>
-          <w:rFonts w:ascii="Quattrocento Sans" w:hAnsi="Quattrocento Sans" w:cs="Segoe UI"/>
-        </w:rPr>
-        <w:t xml:space="preserve"> y </w:t>
-      </w:r>
-      <w:r>
-        <w:rPr>
-          <w:rFonts w:ascii="Quattrocento Sans" w:hAnsi="Quattrocento Sans" w:cs="Segoe UI"/>
-          <w:b/>
-        </w:rPr>
-        <w:t>logro</w:t>
-      </w:r>
-      <w:r>
-        <w:rPr>
-          <w:rFonts w:ascii="Quattrocento Sans" w:hAnsi="Quattrocento Sans" w:cs="Segoe UI"/>
-        </w:rPr>
-        <w:t xml:space="preserve"> de cada uno de ellos, por tanto, debe ser cuidadoso en definir objetivos </w:t>
-      </w:r>
-      <w:r>
-        <w:rPr>
-          <w:rFonts w:ascii="Quattrocento Sans" w:hAnsi="Quattrocento Sans" w:cs="Segoe UI"/>
-        </w:rPr>
-        <w:t xml:space="preserve">que deben ser </w:t>
-      </w:r>
-      <w:r>
-        <w:rPr>
-          <w:rFonts w:ascii="Quattrocento Sans" w:hAnsi="Quattrocento Sans" w:cs="Segoe UI"/>
-        </w:rPr>
-        <w:t>medibles</w:t>
-      </w:r>
-      <w:r>
-        <w:rPr>
-          <w:rFonts w:ascii="Quattrocento Sans" w:hAnsi="Quattrocento Sans" w:cs="Segoe UI"/>
-        </w:rPr>
-        <w:t xml:space="preserve"> y </w:t>
-      </w:r>
-      <w:r>
-        <w:rPr>
-          <w:rFonts w:ascii="Quattrocento Sans" w:hAnsi="Quattrocento Sans" w:cs="Segoe UI"/>
-        </w:rPr>
-        <w:t xml:space="preserve">viables (técnica y económicamente). </w:t>
-      </w:r>
-    </w:p>
-    <w:p>
-      <w:pPr>
-        <w:pStyle w:val="Prrafodelista"/>
-        <w:numPr>
-          <w:ilvl w:val="0"/>
-          <w:numId w:val="5"/>
-        </w:numPr>
-        <w:spacing w:before="120" w:after="120" w:line="320" w:lineRule="exact"/>
-        <w:ind w:left="284" w:hanging="284"/>
-        <w:contextualSpacing w:val="0"/>
-        <w:rPr>
-          <w:rFonts w:ascii="Quattrocento Sans" w:hAnsi="Quattrocento Sans" w:cs="Segoe UI"/>
-        </w:rPr>
-      </w:pPr>
-      <w:r>
-        <w:rPr>
-          <w:rFonts w:ascii="Quattrocento Sans" w:hAnsi="Quattrocento Sans" w:cs="Segoe UI"/>
-        </w:rPr>
-        <w:t>Las conclusiones normalmente se derivan a partir del logro de cada uno de los objetivos específicos, por cada objetivo específico se deriva</w:t>
-      </w:r>
-      <w:r>
-        <w:rPr>
-          <w:rFonts w:ascii="Quattrocento Sans" w:hAnsi="Quattrocento Sans" w:cs="Segoe UI"/>
-        </w:rPr>
-        <w:t>n</w:t>
-      </w:r>
-      <w:r>
-        <w:rPr>
-          <w:rFonts w:ascii="Quattrocento Sans" w:hAnsi="Quattrocento Sans" w:cs="Segoe UI"/>
-        </w:rPr>
-        <w:t xml:space="preserve"> una o dos conclusiones.</w:t>
-      </w:r>
-    </w:p>
-    <w:p>
-      <w:pPr>
-        <w:spacing w:before="0" w:after="0" w:line="240" w:lineRule="auto"/>
-        <w:rPr>
-          <w:rFonts w:cs="Arial"/>
-          <w:b/>
-          <w:szCs w:val="24"/>
-        </w:rPr>
-      </w:pPr>
-    </w:p>
-    <w:p>
-      <w:pPr>
-        <w:spacing w:after="0" w:line="360" w:lineRule="auto"/>
-        <w:rPr>
-          <w:lang w:val="es-ES_tradnl"/>
-        </w:rPr>
-      </w:pPr>
-      <w:r>
-        <w:rPr>
-          <w:rFonts w:cs="Arial"/>
-          <w:b/>
-          <w:szCs w:val="24"/>
-        </w:rPr>
-        <w:t>Extensión máxima: 1 página</w:t>
+        <w:rPr>
+          <w:rFonts w:ascii="Quattrocento Sans" w:hAnsi="Quattrocento Sans" w:cs="Arial"/>
+        </w:rPr>
+      </w:pPr>
+      <w:r>
+        <w:rPr>
+          <w:rFonts w:ascii="Quattrocento Sans" w:hAnsi="Quattrocento Sans" w:cs="Arial"/>
+        </w:rPr>
+        <w:t>Realizar integración del sistema con un LMS.</w:t>
+      </w:r>
+    </w:p>
+    <w:p>
+      <w:pPr>
+        <w:spacing w:before="0" w:after="200" w:line="276" w:lineRule="auto"/>
+        <w:ind w:firstLine="0"/>
+        <w:jc w:val="left"/>
+        <w:rPr>
+          <w:rFonts w:eastAsiaTheme="majorEastAsia" w:cstheme="majorBidi"/>
+          <w:b/>
+          <w:bCs/>
+          <w:sz w:val="28"/>
+          <w:szCs w:val="26"/>
+        </w:rPr>
+      </w:pPr>
+      <w:bookmarkStart w:id="14" w:name="_Toc397444436"/>
+      <w:r>
+        <w:br w:type="page"/>
       </w:r>
     </w:p>
     <w:p>
       <w:pPr>
         <w:pStyle w:val="Ttulo2"/>
       </w:pPr>
-      <w:bookmarkStart w:id="14" w:name="_Toc397444436"/>
       <w:r>
         <w:lastRenderedPageBreak/>
         <w:t>Marco teórico</w:t>
@@ -8493,7 +7690,15 @@
         <w:t xml:space="preserve"> marcos de referencia</w:t>
       </w:r>
       <w:r>
-        <w:t xml:space="preserve"> teóricos y normativos vigentes (e.g., </w:t>
+        <w:t xml:space="preserve"> teóricos y normativos vigentes (</w:t>
+      </w:r>
+      <w:proofErr w:type="spellStart"/>
+      <w:r>
+        <w:t>e.g</w:t>
+      </w:r>
+      <w:proofErr w:type="spellEnd"/>
+      <w:r>
+        <w:t xml:space="preserve">., </w:t>
       </w:r>
       <w:r>
         <w:rPr>
@@ -10013,11 +9218,9 @@
     <w:p>
       <w:pPr>
         <w:spacing w:before="0" w:after="200" w:line="276" w:lineRule="auto"/>
-        <w:jc w:val="left"/>
-        <w:rPr>
-          <w:rFonts w:cs="Arial"/>
-          <w:b/>
-          <w:szCs w:val="24"/>
+        <w:jc w:val="center"/>
+        <w:rPr>
+          <w:b/>
         </w:rPr>
       </w:pPr>
       <w:r>
@@ -10028,13 +9231,11 @@
         </w:rPr>
         <w:br w:type="page"/>
       </w:r>
-    </w:p>
-    <w:p>
-      <w:pPr>
-        <w:pStyle w:val="Ttulo2"/>
-      </w:pPr>
       <w:bookmarkStart w:id="28" w:name="_Toc397444448"/>
       <w:r>
+        <w:rPr>
+          <w:b/>
+        </w:rPr>
         <w:lastRenderedPageBreak/>
         <w:t>Anexos</w:t>
       </w:r>
@@ -10042,145 +9243,876 @@
     </w:p>
     <w:p>
       <w:pPr>
-        <w:ind w:firstLine="426"/>
-      </w:pPr>
-      <w:r>
-        <w:t xml:space="preserve">En esta sección colocar todos aquellos anexos (tablas, figuras, gráficos, </w:t>
-      </w:r>
-      <w:r>
-        <w:rPr>
-          <w:i/>
-        </w:rPr>
-        <w:t>frameworks</w:t>
-      </w:r>
-      <w:r>
-        <w:t xml:space="preserve">, códigos, </w:t>
-      </w:r>
-      <w:r>
-        <w:t xml:space="preserve">etcétera) que el autor considera pueden ayudar a dar claridad a alguna idea o concepto </w:t>
-      </w:r>
-      <w:r>
-        <w:t>expresado en el documento.</w:t>
-      </w:r>
-    </w:p>
-    <w:p>
-      <w:r>
-        <w:t xml:space="preserve">Colocar los anexos </w:t>
-      </w:r>
-      <w:r>
-        <w:t>correspondientes a: análisis de participación, árbol de problemas, árbol de objetivos.</w:t>
-      </w:r>
-    </w:p>
-    <w:p>
-      <w:pPr>
-        <w:pStyle w:val="Ttulo1"/>
-      </w:pPr>
-    </w:p>
-    <w:p>
-      <w:pPr>
+        <w:rPr>
+          <w:b/>
+        </w:rPr>
+      </w:pPr>
+      <w:r>
+        <w:rPr>
+          <w:b/>
+        </w:rPr>
+        <w:t>A</w:t>
+      </w:r>
+      <w:r>
+        <w:rPr>
+          <w:b/>
+        </w:rPr>
+        <w:t>nálisis de participación</w:t>
+      </w:r>
+      <w:r>
+        <w:rPr>
+          <w:b/>
+        </w:rPr>
+        <w:t>:</w:t>
+      </w:r>
+    </w:p>
+    <w:tbl>
+      <w:tblPr>
+        <w:tblStyle w:val="Tablaconcuadrcula"/>
+        <w:tblW w:w="0" w:type="auto"/>
+        <w:tblLook w:val="04A0" w:firstRow="1" w:lastRow="0" w:firstColumn="1" w:lastColumn="0" w:noHBand="0" w:noVBand="1"/>
+      </w:tblPr>
+      <w:tblGrid>
+        <w:gridCol w:w="2661"/>
+        <w:gridCol w:w="995"/>
+        <w:gridCol w:w="1308"/>
+        <w:gridCol w:w="1097"/>
+        <w:gridCol w:w="1401"/>
+      </w:tblGrid>
+      <w:tr>
+        <w:tc>
+          <w:tcPr>
+            <w:tcW w:w="2661" w:type="dxa"/>
+            <w:vMerge w:val="restart"/>
+            <w:shd w:val="clear" w:color="auto" w:fill="A6A6A6" w:themeFill="background1" w:themeFillShade="A6"/>
+            <w:vAlign w:val="center"/>
+          </w:tcPr>
+          <w:p>
+            <w:pPr>
+              <w:ind w:firstLine="0"/>
+              <w:jc w:val="center"/>
+              <w:rPr>
+                <w:b/>
+                <w:color w:val="FFFFFF" w:themeColor="background1"/>
+              </w:rPr>
+            </w:pPr>
+            <w:r>
+              <w:rPr>
+                <w:b/>
+                <w:color w:val="FFFFFF" w:themeColor="background1"/>
+              </w:rPr>
+              <w:t>Participante</w:t>
+            </w:r>
+          </w:p>
+        </w:tc>
+        <w:tc>
+          <w:tcPr>
+            <w:tcW w:w="1545" w:type="dxa"/>
+            <w:gridSpan w:val="2"/>
+            <w:shd w:val="clear" w:color="auto" w:fill="A6A6A6" w:themeFill="background1" w:themeFillShade="A6"/>
+            <w:vAlign w:val="center"/>
+          </w:tcPr>
+          <w:p>
+            <w:pPr>
+              <w:ind w:firstLine="0"/>
+              <w:jc w:val="center"/>
+              <w:rPr>
+                <w:b/>
+                <w:color w:val="FFFFFF" w:themeColor="background1"/>
+              </w:rPr>
+            </w:pPr>
+            <w:r>
+              <w:rPr>
+                <w:b/>
+                <w:color w:val="FFFFFF" w:themeColor="background1"/>
+              </w:rPr>
+              <w:t>Beneficiarios</w:t>
+            </w:r>
+          </w:p>
+        </w:tc>
+        <w:tc>
+          <w:tcPr>
+            <w:tcW w:w="1097" w:type="dxa"/>
+            <w:vMerge w:val="restart"/>
+            <w:shd w:val="clear" w:color="auto" w:fill="A6A6A6" w:themeFill="background1" w:themeFillShade="A6"/>
+            <w:vAlign w:val="center"/>
+          </w:tcPr>
+          <w:p>
+            <w:pPr>
+              <w:ind w:firstLine="0"/>
+              <w:jc w:val="center"/>
+              <w:rPr>
+                <w:b/>
+                <w:color w:val="FFFFFF" w:themeColor="background1"/>
+              </w:rPr>
+            </w:pPr>
+            <w:r>
+              <w:rPr>
+                <w:b/>
+                <w:color w:val="FFFFFF" w:themeColor="background1"/>
+              </w:rPr>
+              <w:t>Neutro</w:t>
+            </w:r>
+          </w:p>
+        </w:tc>
+        <w:tc>
+          <w:tcPr>
+            <w:tcW w:w="1401" w:type="dxa"/>
+            <w:vMerge w:val="restart"/>
+            <w:shd w:val="clear" w:color="auto" w:fill="A6A6A6" w:themeFill="background1" w:themeFillShade="A6"/>
+            <w:vAlign w:val="center"/>
+          </w:tcPr>
+          <w:p>
+            <w:pPr>
+              <w:ind w:firstLine="0"/>
+              <w:jc w:val="center"/>
+              <w:rPr>
+                <w:b/>
+                <w:color w:val="FFFFFF" w:themeColor="background1"/>
+              </w:rPr>
+            </w:pPr>
+            <w:r>
+              <w:rPr>
+                <w:b/>
+                <w:color w:val="FFFFFF" w:themeColor="background1"/>
+              </w:rPr>
+              <w:t>Oposición</w:t>
+            </w:r>
+          </w:p>
+        </w:tc>
+      </w:tr>
+      <w:tr>
+        <w:tc>
+          <w:tcPr>
+            <w:tcW w:w="2661" w:type="dxa"/>
+            <w:vMerge/>
+            <w:shd w:val="clear" w:color="auto" w:fill="A6A6A6" w:themeFill="background1" w:themeFillShade="A6"/>
+            <w:vAlign w:val="center"/>
+          </w:tcPr>
+          <w:p>
+            <w:pPr>
+              <w:ind w:firstLine="0"/>
+              <w:jc w:val="center"/>
+              <w:rPr>
+                <w:b/>
+                <w:color w:val="FFFFFF" w:themeColor="background1"/>
+              </w:rPr>
+            </w:pPr>
+          </w:p>
+        </w:tc>
+        <w:tc>
+          <w:tcPr>
+            <w:tcW w:w="237" w:type="dxa"/>
+            <w:shd w:val="clear" w:color="auto" w:fill="A6A6A6" w:themeFill="background1" w:themeFillShade="A6"/>
+            <w:vAlign w:val="center"/>
+          </w:tcPr>
+          <w:p>
+            <w:pPr>
+              <w:ind w:firstLine="0"/>
+              <w:jc w:val="center"/>
+              <w:rPr>
+                <w:b/>
+                <w:color w:val="FFFFFF" w:themeColor="background1"/>
+              </w:rPr>
+            </w:pPr>
+            <w:r>
+              <w:rPr>
+                <w:b/>
+                <w:color w:val="FFFFFF" w:themeColor="background1"/>
+              </w:rPr>
+              <w:t>Directo</w:t>
+            </w:r>
+          </w:p>
+        </w:tc>
+        <w:tc>
+          <w:tcPr>
+            <w:tcW w:w="1308" w:type="dxa"/>
+            <w:shd w:val="clear" w:color="auto" w:fill="A6A6A6" w:themeFill="background1" w:themeFillShade="A6"/>
+            <w:vAlign w:val="center"/>
+          </w:tcPr>
+          <w:p>
+            <w:pPr>
+              <w:ind w:firstLine="0"/>
+              <w:jc w:val="center"/>
+              <w:rPr>
+                <w:b/>
+                <w:color w:val="FFFFFF" w:themeColor="background1"/>
+              </w:rPr>
+            </w:pPr>
+            <w:r>
+              <w:rPr>
+                <w:b/>
+                <w:color w:val="FFFFFF" w:themeColor="background1"/>
+              </w:rPr>
+              <w:t>Indirecto</w:t>
+            </w:r>
+          </w:p>
+        </w:tc>
+        <w:tc>
+          <w:tcPr>
+            <w:tcW w:w="1097" w:type="dxa"/>
+            <w:vMerge/>
+            <w:shd w:val="clear" w:color="auto" w:fill="A6A6A6" w:themeFill="background1" w:themeFillShade="A6"/>
+            <w:vAlign w:val="center"/>
+          </w:tcPr>
+          <w:p>
+            <w:pPr>
+              <w:ind w:firstLine="0"/>
+              <w:jc w:val="center"/>
+              <w:rPr>
+                <w:b/>
+                <w:color w:val="FFFFFF" w:themeColor="background1"/>
+              </w:rPr>
+            </w:pPr>
+          </w:p>
+        </w:tc>
+        <w:tc>
+          <w:tcPr>
+            <w:tcW w:w="1401" w:type="dxa"/>
+            <w:vMerge/>
+            <w:shd w:val="clear" w:color="auto" w:fill="A6A6A6" w:themeFill="background1" w:themeFillShade="A6"/>
+            <w:vAlign w:val="center"/>
+          </w:tcPr>
+          <w:p>
+            <w:pPr>
+              <w:ind w:firstLine="0"/>
+              <w:jc w:val="center"/>
+              <w:rPr>
+                <w:b/>
+                <w:color w:val="FFFFFF" w:themeColor="background1"/>
+              </w:rPr>
+            </w:pPr>
+          </w:p>
+        </w:tc>
+      </w:tr>
+      <w:tr>
+        <w:tc>
+          <w:tcPr>
+            <w:tcW w:w="2661" w:type="dxa"/>
+            <w:vAlign w:val="center"/>
+          </w:tcPr>
+          <w:p>
+            <w:pPr>
+              <w:ind w:firstLine="0"/>
+              <w:jc w:val="left"/>
+              <w:rPr>
+                <w:b/>
+              </w:rPr>
+            </w:pPr>
+            <w:r>
+              <w:rPr>
+                <w:b/>
+              </w:rPr>
+              <w:t>Estudiantes</w:t>
+            </w:r>
+          </w:p>
+        </w:tc>
+        <w:tc>
+          <w:tcPr>
+            <w:tcW w:w="237" w:type="dxa"/>
+            <w:vAlign w:val="center"/>
+          </w:tcPr>
+          <w:p>
+            <w:pPr>
+              <w:ind w:firstLine="0"/>
+              <w:jc w:val="center"/>
+            </w:pPr>
+            <w:r>
+              <w:t>X</w:t>
+            </w:r>
+          </w:p>
+        </w:tc>
+        <w:tc>
+          <w:tcPr>
+            <w:tcW w:w="1308" w:type="dxa"/>
+            <w:vAlign w:val="center"/>
+          </w:tcPr>
+          <w:p>
+            <w:pPr>
+              <w:ind w:firstLine="0"/>
+              <w:jc w:val="center"/>
+            </w:pPr>
+          </w:p>
+        </w:tc>
+        <w:tc>
+          <w:tcPr>
+            <w:tcW w:w="1097" w:type="dxa"/>
+            <w:vAlign w:val="center"/>
+          </w:tcPr>
+          <w:p>
+            <w:pPr>
+              <w:ind w:firstLine="0"/>
+              <w:jc w:val="center"/>
+            </w:pPr>
+          </w:p>
+        </w:tc>
+        <w:tc>
+          <w:tcPr>
+            <w:tcW w:w="1401" w:type="dxa"/>
+            <w:vAlign w:val="center"/>
+          </w:tcPr>
+          <w:p>
+            <w:pPr>
+              <w:ind w:firstLine="0"/>
+              <w:jc w:val="center"/>
+            </w:pPr>
+          </w:p>
+        </w:tc>
+      </w:tr>
+      <w:tr>
+        <w:tc>
+          <w:tcPr>
+            <w:tcW w:w="2661" w:type="dxa"/>
+            <w:vAlign w:val="center"/>
+          </w:tcPr>
+          <w:p>
+            <w:pPr>
+              <w:ind w:firstLine="0"/>
+              <w:jc w:val="left"/>
+              <w:rPr>
+                <w:b/>
+              </w:rPr>
+            </w:pPr>
+            <w:r>
+              <w:rPr>
+                <w:b/>
+              </w:rPr>
+              <w:t>CREA</w:t>
+            </w:r>
+          </w:p>
+        </w:tc>
+        <w:tc>
+          <w:tcPr>
+            <w:tcW w:w="237" w:type="dxa"/>
+            <w:vAlign w:val="center"/>
+          </w:tcPr>
+          <w:p>
+            <w:pPr>
+              <w:ind w:firstLine="0"/>
+              <w:jc w:val="center"/>
+            </w:pPr>
+          </w:p>
+        </w:tc>
+        <w:tc>
+          <w:tcPr>
+            <w:tcW w:w="1308" w:type="dxa"/>
+            <w:vAlign w:val="center"/>
+          </w:tcPr>
+          <w:p>
+            <w:pPr>
+              <w:ind w:firstLine="0"/>
+              <w:jc w:val="center"/>
+            </w:pPr>
+            <w:r>
+              <w:t>X</w:t>
+            </w:r>
+          </w:p>
+        </w:tc>
+        <w:tc>
+          <w:tcPr>
+            <w:tcW w:w="1097" w:type="dxa"/>
+            <w:vAlign w:val="center"/>
+          </w:tcPr>
+          <w:p>
+            <w:pPr>
+              <w:ind w:firstLine="0"/>
+              <w:jc w:val="center"/>
+            </w:pPr>
+          </w:p>
+        </w:tc>
+        <w:tc>
+          <w:tcPr>
+            <w:tcW w:w="1401" w:type="dxa"/>
+            <w:vAlign w:val="center"/>
+          </w:tcPr>
+          <w:p>
+            <w:pPr>
+              <w:ind w:firstLine="0"/>
+              <w:jc w:val="center"/>
+            </w:pPr>
+          </w:p>
+        </w:tc>
+      </w:tr>
+      <w:tr>
+        <w:tc>
+          <w:tcPr>
+            <w:tcW w:w="2661" w:type="dxa"/>
+            <w:vAlign w:val="center"/>
+          </w:tcPr>
+          <w:p>
+            <w:pPr>
+              <w:ind w:firstLine="0"/>
+              <w:jc w:val="left"/>
+              <w:rPr>
+                <w:b/>
+              </w:rPr>
+            </w:pPr>
+            <w:r>
+              <w:rPr>
+                <w:b/>
+              </w:rPr>
+              <w:t>Facultades</w:t>
+            </w:r>
+          </w:p>
+        </w:tc>
+        <w:tc>
+          <w:tcPr>
+            <w:tcW w:w="237" w:type="dxa"/>
+            <w:vAlign w:val="center"/>
+          </w:tcPr>
+          <w:p>
+            <w:pPr>
+              <w:ind w:firstLine="0"/>
+              <w:jc w:val="center"/>
+            </w:pPr>
+          </w:p>
+        </w:tc>
+        <w:tc>
+          <w:tcPr>
+            <w:tcW w:w="1308" w:type="dxa"/>
+            <w:vAlign w:val="center"/>
+          </w:tcPr>
+          <w:p>
+            <w:pPr>
+              <w:ind w:firstLine="0"/>
+              <w:jc w:val="center"/>
+            </w:pPr>
+            <w:r>
+              <w:t>X</w:t>
+            </w:r>
+          </w:p>
+        </w:tc>
+        <w:tc>
+          <w:tcPr>
+            <w:tcW w:w="1097" w:type="dxa"/>
+            <w:vAlign w:val="center"/>
+          </w:tcPr>
+          <w:p>
+            <w:pPr>
+              <w:ind w:firstLine="0"/>
+              <w:jc w:val="center"/>
+            </w:pPr>
+          </w:p>
+        </w:tc>
+        <w:tc>
+          <w:tcPr>
+            <w:tcW w:w="1401" w:type="dxa"/>
+            <w:vAlign w:val="center"/>
+          </w:tcPr>
+          <w:p>
+            <w:pPr>
+              <w:ind w:firstLine="0"/>
+              <w:jc w:val="center"/>
+            </w:pPr>
+          </w:p>
+        </w:tc>
+      </w:tr>
+      <w:tr>
+        <w:tc>
+          <w:tcPr>
+            <w:tcW w:w="2661" w:type="dxa"/>
+            <w:vAlign w:val="center"/>
+          </w:tcPr>
+          <w:p>
+            <w:pPr>
+              <w:ind w:firstLine="0"/>
+              <w:jc w:val="left"/>
+              <w:rPr>
+                <w:b/>
+              </w:rPr>
+            </w:pPr>
+            <w:r>
+              <w:rPr>
+                <w:b/>
+              </w:rPr>
+              <w:t>Dirección Académica</w:t>
+            </w:r>
+          </w:p>
+        </w:tc>
+        <w:tc>
+          <w:tcPr>
+            <w:tcW w:w="237" w:type="dxa"/>
+            <w:vAlign w:val="center"/>
+          </w:tcPr>
+          <w:p>
+            <w:pPr>
+              <w:ind w:firstLine="0"/>
+              <w:jc w:val="center"/>
+            </w:pPr>
+          </w:p>
+        </w:tc>
+        <w:tc>
+          <w:tcPr>
+            <w:tcW w:w="1308" w:type="dxa"/>
+            <w:vAlign w:val="center"/>
+          </w:tcPr>
+          <w:p>
+            <w:pPr>
+              <w:ind w:firstLine="0"/>
+              <w:jc w:val="center"/>
+            </w:pPr>
+            <w:r>
+              <w:t>X</w:t>
+            </w:r>
+          </w:p>
+        </w:tc>
+        <w:tc>
+          <w:tcPr>
+            <w:tcW w:w="1097" w:type="dxa"/>
+            <w:vAlign w:val="center"/>
+          </w:tcPr>
+          <w:p>
+            <w:pPr>
+              <w:ind w:firstLine="0"/>
+              <w:jc w:val="center"/>
+            </w:pPr>
+          </w:p>
+        </w:tc>
+        <w:tc>
+          <w:tcPr>
+            <w:tcW w:w="1401" w:type="dxa"/>
+            <w:vAlign w:val="center"/>
+          </w:tcPr>
+          <w:p>
+            <w:pPr>
+              <w:ind w:firstLine="0"/>
+              <w:jc w:val="center"/>
+            </w:pPr>
+          </w:p>
+        </w:tc>
+      </w:tr>
+      <w:tr>
+        <w:tc>
+          <w:tcPr>
+            <w:tcW w:w="2661" w:type="dxa"/>
+            <w:vAlign w:val="center"/>
+          </w:tcPr>
+          <w:p>
+            <w:pPr>
+              <w:ind w:firstLine="0"/>
+              <w:jc w:val="left"/>
+              <w:rPr>
+                <w:b/>
+              </w:rPr>
+            </w:pPr>
+            <w:r>
+              <w:rPr>
+                <w:b/>
+              </w:rPr>
+              <w:t>Oficina E-learning</w:t>
+            </w:r>
+          </w:p>
+        </w:tc>
+        <w:tc>
+          <w:tcPr>
+            <w:tcW w:w="237" w:type="dxa"/>
+            <w:vAlign w:val="center"/>
+          </w:tcPr>
+          <w:p>
+            <w:pPr>
+              <w:ind w:firstLine="0"/>
+              <w:jc w:val="center"/>
+            </w:pPr>
+          </w:p>
+        </w:tc>
+        <w:tc>
+          <w:tcPr>
+            <w:tcW w:w="1308" w:type="dxa"/>
+            <w:vAlign w:val="center"/>
+          </w:tcPr>
+          <w:p>
+            <w:pPr>
+              <w:ind w:firstLine="0"/>
+              <w:jc w:val="center"/>
+            </w:pPr>
+            <w:r>
+              <w:t>X</w:t>
+            </w:r>
+          </w:p>
+        </w:tc>
+        <w:tc>
+          <w:tcPr>
+            <w:tcW w:w="1097" w:type="dxa"/>
+            <w:vAlign w:val="center"/>
+          </w:tcPr>
+          <w:p>
+            <w:pPr>
+              <w:ind w:firstLine="0"/>
+              <w:jc w:val="center"/>
+            </w:pPr>
+          </w:p>
+        </w:tc>
+        <w:tc>
+          <w:tcPr>
+            <w:tcW w:w="1401" w:type="dxa"/>
+            <w:vAlign w:val="center"/>
+          </w:tcPr>
+          <w:p>
+            <w:pPr>
+              <w:ind w:firstLine="0"/>
+              <w:jc w:val="center"/>
+            </w:pPr>
+          </w:p>
+        </w:tc>
+      </w:tr>
+      <w:tr>
+        <w:tc>
+          <w:tcPr>
+            <w:tcW w:w="2661" w:type="dxa"/>
+            <w:vAlign w:val="center"/>
+          </w:tcPr>
+          <w:p>
+            <w:pPr>
+              <w:ind w:firstLine="0"/>
+              <w:jc w:val="left"/>
+              <w:rPr>
+                <w:b/>
+              </w:rPr>
+            </w:pPr>
+            <w:r>
+              <w:rPr>
+                <w:b/>
+              </w:rPr>
+              <w:t>Profesores</w:t>
+            </w:r>
+          </w:p>
+        </w:tc>
+        <w:tc>
+          <w:tcPr>
+            <w:tcW w:w="237" w:type="dxa"/>
+            <w:vAlign w:val="center"/>
+          </w:tcPr>
+          <w:p>
+            <w:pPr>
+              <w:ind w:firstLine="0"/>
+              <w:jc w:val="center"/>
+            </w:pPr>
+          </w:p>
+        </w:tc>
+        <w:tc>
+          <w:tcPr>
+            <w:tcW w:w="1308" w:type="dxa"/>
+            <w:vAlign w:val="center"/>
+          </w:tcPr>
+          <w:p>
+            <w:pPr>
+              <w:ind w:firstLine="0"/>
+              <w:jc w:val="center"/>
+            </w:pPr>
+          </w:p>
+        </w:tc>
+        <w:tc>
+          <w:tcPr>
+            <w:tcW w:w="1097" w:type="dxa"/>
+            <w:vAlign w:val="center"/>
+          </w:tcPr>
+          <w:p>
+            <w:pPr>
+              <w:ind w:firstLine="0"/>
+              <w:jc w:val="center"/>
+            </w:pPr>
+          </w:p>
+        </w:tc>
+        <w:tc>
+          <w:tcPr>
+            <w:tcW w:w="1401" w:type="dxa"/>
+            <w:vAlign w:val="center"/>
+          </w:tcPr>
+          <w:p>
+            <w:pPr>
+              <w:ind w:firstLine="0"/>
+              <w:jc w:val="center"/>
+            </w:pPr>
+            <w:r>
+              <w:t>X</w:t>
+            </w:r>
+          </w:p>
+        </w:tc>
+      </w:tr>
+    </w:tbl>
+    <w:p/>
+    <w:p>
+      <w:pPr>
+        <w:rPr>
+          <w:b/>
+        </w:rPr>
+      </w:pPr>
+      <w:bookmarkStart w:id="29" w:name="_GoBack"/>
+      <w:bookmarkEnd w:id="29"/>
+      <w:r>
+        <w:rPr>
+          <w:noProof/>
+          <w:lang w:val="en-US" w:eastAsia="en-US"/>
+        </w:rPr>
+        <w:drawing>
+          <wp:anchor distT="0" distB="0" distL="114300" distR="114300" simplePos="0" relativeHeight="251659264" behindDoc="0" locked="0" layoutInCell="1" allowOverlap="1" wp14:anchorId="6FD911CD" wp14:editId="430DC734">
+            <wp:simplePos x="0" y="0"/>
+            <wp:positionH relativeFrom="margin">
+              <wp:align>right</wp:align>
+            </wp:positionH>
+            <wp:positionV relativeFrom="paragraph">
+              <wp:posOffset>365125</wp:posOffset>
+            </wp:positionV>
+            <wp:extent cx="5562600" cy="2637790"/>
+            <wp:effectExtent l="0" t="0" r="0" b="0"/>
+            <wp:wrapTopAndBottom/>
+            <wp:docPr id="3" name="Imagen 3"/>
+            <wp:cNvGraphicFramePr>
+              <a:graphicFrameLocks xmlns:a="http://schemas.openxmlformats.org/drawingml/2006/main" noChangeAspect="1"/>
+            </wp:cNvGraphicFramePr>
+            <a:graphic xmlns:a="http://schemas.openxmlformats.org/drawingml/2006/main">
+              <a:graphicData uri="http://schemas.openxmlformats.org/drawingml/2006/picture">
+                <pic:pic xmlns:pic="http://schemas.openxmlformats.org/drawingml/2006/picture">
+                  <pic:nvPicPr>
+                    <pic:cNvPr id="3" name="Árbol del problema.jpg"/>
+                    <pic:cNvPicPr/>
+                  </pic:nvPicPr>
+                  <pic:blipFill>
+                    <a:blip r:embed="rId11">
+                      <a:extLst>
+                        <a:ext uri="{28A0092B-C50C-407E-A947-70E740481C1C}">
+                          <a14:useLocalDpi xmlns:a14="http://schemas.microsoft.com/office/drawing/2010/main" val="0"/>
+                        </a:ext>
+                      </a:extLst>
+                    </a:blip>
+                    <a:stretch>
+                      <a:fillRect/>
+                    </a:stretch>
+                  </pic:blipFill>
+                  <pic:spPr>
+                    <a:xfrm>
+                      <a:off x="0" y="0"/>
+                      <a:ext cx="5562600" cy="2637790"/>
+                    </a:xfrm>
+                    <a:prstGeom prst="rect">
+                      <a:avLst/>
+                    </a:prstGeom>
+                  </pic:spPr>
+                </pic:pic>
+              </a:graphicData>
+            </a:graphic>
+            <wp14:sizeRelH relativeFrom="margin">
+              <wp14:pctWidth>0</wp14:pctWidth>
+            </wp14:sizeRelH>
+            <wp14:sizeRelV relativeFrom="margin">
+              <wp14:pctHeight>0</wp14:pctHeight>
+            </wp14:sizeRelV>
+          </wp:anchor>
+        </w:drawing>
+      </w:r>
+      <w:r>
+        <w:rPr>
+          <w:b/>
+        </w:rPr>
+        <w:t>Á</w:t>
+      </w:r>
+      <w:r>
+        <w:rPr>
+          <w:b/>
+        </w:rPr>
+        <w:t>rbol de problemas</w:t>
+      </w:r>
+      <w:r>
+        <w:rPr>
+          <w:b/>
+        </w:rPr>
+        <w:t>:</w:t>
+      </w:r>
+    </w:p>
+    <w:p>
+      <w:pPr>
+        <w:ind w:firstLine="0"/>
+      </w:pPr>
+    </w:p>
+    <w:p>
+      <w:pPr>
+        <w:rPr>
+          <w:b/>
+        </w:rPr>
+      </w:pPr>
+      <w:r>
+        <w:rPr>
+          <w:noProof/>
+          <w:lang w:val="en-US" w:eastAsia="en-US"/>
+        </w:rPr>
+        <w:lastRenderedPageBreak/>
+        <w:drawing>
+          <wp:anchor distT="0" distB="0" distL="114300" distR="114300" simplePos="0" relativeHeight="251660288" behindDoc="0" locked="0" layoutInCell="1" allowOverlap="1" wp14:anchorId="7984D28A" wp14:editId="629075C2">
+            <wp:simplePos x="0" y="0"/>
+            <wp:positionH relativeFrom="margin">
+              <wp:align>right</wp:align>
+            </wp:positionH>
+            <wp:positionV relativeFrom="paragraph">
+              <wp:posOffset>311785</wp:posOffset>
+            </wp:positionV>
+            <wp:extent cx="5612130" cy="2660015"/>
+            <wp:effectExtent l="0" t="0" r="7620" b="6985"/>
+            <wp:wrapTopAndBottom/>
+            <wp:docPr id="4" name="Imagen 4"/>
+            <wp:cNvGraphicFramePr>
+              <a:graphicFrameLocks xmlns:a="http://schemas.openxmlformats.org/drawingml/2006/main" noChangeAspect="1"/>
+            </wp:cNvGraphicFramePr>
+            <a:graphic xmlns:a="http://schemas.openxmlformats.org/drawingml/2006/main">
+              <a:graphicData uri="http://schemas.openxmlformats.org/drawingml/2006/picture">
+                <pic:pic xmlns:pic="http://schemas.openxmlformats.org/drawingml/2006/picture">
+                  <pic:nvPicPr>
+                    <pic:cNvPr id="4" name="Árbol de objetivos.jpg"/>
+                    <pic:cNvPicPr/>
+                  </pic:nvPicPr>
+                  <pic:blipFill>
+                    <a:blip r:embed="rId12">
+                      <a:extLst>
+                        <a:ext uri="{28A0092B-C50C-407E-A947-70E740481C1C}">
+                          <a14:useLocalDpi xmlns:a14="http://schemas.microsoft.com/office/drawing/2010/main" val="0"/>
+                        </a:ext>
+                      </a:extLst>
+                    </a:blip>
+                    <a:stretch>
+                      <a:fillRect/>
+                    </a:stretch>
+                  </pic:blipFill>
+                  <pic:spPr>
+                    <a:xfrm>
+                      <a:off x="0" y="0"/>
+                      <a:ext cx="5612130" cy="2660015"/>
+                    </a:xfrm>
+                    <a:prstGeom prst="rect">
+                      <a:avLst/>
+                    </a:prstGeom>
+                  </pic:spPr>
+                </pic:pic>
+              </a:graphicData>
+            </a:graphic>
+          </wp:anchor>
+        </w:drawing>
+      </w:r>
+      <w:r>
+        <w:rPr>
+          <w:b/>
+        </w:rPr>
+        <w:t>Árbol de objetivos:</w:t>
+      </w:r>
+    </w:p>
+    <w:p>
+      <w:pPr>
+        <w:spacing w:before="0" w:after="200" w:line="276" w:lineRule="auto"/>
+        <w:ind w:firstLine="0"/>
         <w:jc w:val="left"/>
       </w:pPr>
-    </w:p>
-    <w:p>
-      <w:pPr>
-        <w:jc w:val="left"/>
-      </w:pPr>
-    </w:p>
-    <w:p>
-      <w:pPr>
-        <w:jc w:val="left"/>
-      </w:pPr>
-    </w:p>
-    <w:p>
-      <w:pPr>
-        <w:jc w:val="left"/>
-      </w:pPr>
-    </w:p>
-    <w:p>
-      <w:pPr>
-        <w:jc w:val="left"/>
-      </w:pPr>
-    </w:p>
-    <w:p>
-      <w:pPr>
-        <w:jc w:val="left"/>
-      </w:pPr>
-    </w:p>
-    <w:p>
-      <w:pPr>
-        <w:jc w:val="left"/>
-      </w:pPr>
-    </w:p>
-    <w:p>
-      <w:pPr>
-        <w:jc w:val="left"/>
-      </w:pPr>
-    </w:p>
-    <w:p>
-      <w:pPr>
-        <w:jc w:val="left"/>
-      </w:pPr>
-    </w:p>
-    <w:p>
-      <w:pPr>
-        <w:jc w:val="left"/>
-      </w:pPr>
-    </w:p>
-    <w:p>
-      <w:pPr>
-        <w:jc w:val="left"/>
-      </w:pPr>
-    </w:p>
-    <w:p>
-      <w:pPr>
-        <w:jc w:val="left"/>
-      </w:pPr>
-    </w:p>
-    <w:p>
-      <w:pPr>
-        <w:jc w:val="left"/>
-      </w:pPr>
-    </w:p>
-    <w:p>
-      <w:pPr>
-        <w:jc w:val="left"/>
-      </w:pPr>
-    </w:p>
-    <w:p>
-      <w:pPr>
-        <w:jc w:val="left"/>
-      </w:pPr>
-    </w:p>
-    <w:p>
-      <w:pPr>
-        <w:jc w:val="left"/>
-      </w:pPr>
-    </w:p>
-    <w:p>
-      <w:pPr>
-        <w:jc w:val="left"/>
-      </w:pPr>
-    </w:p>
-    <w:p>
-      <w:pPr>
-        <w:jc w:val="left"/>
-      </w:pPr>
-    </w:p>
-    <w:p>
-      <w:pPr>
-        <w:jc w:val="left"/>
-      </w:pPr>
+      <w:r>
+        <w:br w:type="page"/>
+      </w:r>
     </w:p>
     <w:p>
       <w:pPr>
         <w:pStyle w:val="Ttulo2"/>
       </w:pPr>
-      <w:bookmarkStart w:id="29" w:name="_Toc397444449"/>
+      <w:bookmarkStart w:id="30" w:name="_Toc397444449"/>
       <w:r>
         <w:lastRenderedPageBreak/>
         <w:t>Referencias bibliográficas</w:t>
       </w:r>
-      <w:bookmarkEnd w:id="29"/>
+      <w:bookmarkEnd w:id="30"/>
     </w:p>
     <w:p>
       <w:r>
@@ -10417,13 +10349,7 @@
         <w:jc w:val="left"/>
       </w:pPr>
       <w:r>
-        <w:t>¿</w:t>
-      </w:r>
-      <w:r>
-        <w:t xml:space="preserve">Herramientas para la </w:t>
-      </w:r>
-      <w:r>
-        <w:t>revisión bibliográfica?</w:t>
+        <w:t>¿Herramientas para la revisión bibliográfica?</w:t>
       </w:r>
     </w:p>
     <w:p>
@@ -10440,7 +10366,7 @@
           <w:rFonts w:ascii="Quattrocento Sans" w:hAnsi="Quattrocento Sans"/>
         </w:rPr>
       </w:pPr>
-      <w:hyperlink r:id="rId11" w:history="1">
+      <w:hyperlink r:id="rId13" w:history="1">
         <w:r>
           <w:rPr>
             <w:rStyle w:val="Hipervnculo"/>
@@ -10465,13 +10391,21 @@
           <w:rFonts w:ascii="Quattrocento Sans" w:hAnsi="Quattrocento Sans"/>
         </w:rPr>
       </w:pPr>
+      <w:proofErr w:type="spellStart"/>
       <w:r>
         <w:rPr>
           <w:rFonts w:ascii="Quattrocento Sans" w:hAnsi="Quattrocento Sans"/>
         </w:rPr>
-        <w:t xml:space="preserve">ScientoPy:  </w:t>
-      </w:r>
-      <w:hyperlink r:id="rId12" w:history="1">
+        <w:t>ScientoPy</w:t>
+      </w:r>
+      <w:proofErr w:type="spellEnd"/>
+      <w:r>
+        <w:rPr>
+          <w:rFonts w:ascii="Quattrocento Sans" w:hAnsi="Quattrocento Sans"/>
+        </w:rPr>
+        <w:t xml:space="preserve">:  </w:t>
+      </w:r>
+      <w:hyperlink r:id="rId14" w:history="1">
         <w:r>
           <w:rPr>
             <w:rStyle w:val="Hipervnculo"/>
@@ -10502,7 +10436,7 @@
           <w:rFonts w:ascii="Quattrocento Sans" w:eastAsiaTheme="minorHAnsi" w:hAnsi="Quattrocento Sans"/>
         </w:rPr>
       </w:pPr>
-      <w:hyperlink r:id="rId13" w:history="1">
+      <w:hyperlink r:id="rId15" w:history="1">
         <w:r>
           <w:rPr>
             <w:rStyle w:val="Hipervnculo"/>
@@ -10534,14 +10468,23 @@
           <w:lang w:val="en-US"/>
         </w:rPr>
       </w:pPr>
+      <w:proofErr w:type="spellStart"/>
       <w:r>
         <w:rPr>
           <w:rFonts w:ascii="Quattrocento Sans" w:hAnsi="Quattrocento Sans"/>
           <w:lang w:val="en-US"/>
         </w:rPr>
-        <w:t xml:space="preserve">SciMAT:  </w:t>
-      </w:r>
-      <w:hyperlink r:id="rId14" w:history="1">
+        <w:t>SciMAT</w:t>
+      </w:r>
+      <w:proofErr w:type="spellEnd"/>
+      <w:r>
+        <w:rPr>
+          <w:rFonts w:ascii="Quattrocento Sans" w:hAnsi="Quattrocento Sans"/>
+          <w:lang w:val="en-US"/>
+        </w:rPr>
+        <w:t xml:space="preserve">:  </w:t>
+      </w:r>
+      <w:hyperlink r:id="rId16" w:history="1">
         <w:r>
           <w:rPr>
             <w:rStyle w:val="Hipervnculo"/>
@@ -10583,13 +10526,7 @@
       </w:pPr>
       <w:r>
         <w:lastRenderedPageBreak/>
-        <w:t>¿</w:t>
-      </w:r>
-      <w:r>
-        <w:t>Gestores bibliográficos</w:t>
-      </w:r>
-      <w:r>
-        <w:t>?</w:t>
+        <w:t>¿Gestores bibliográficos?</w:t>
       </w:r>
     </w:p>
     <w:p>
@@ -10624,14 +10561,123 @@
           <w:b/>
           <w:szCs w:val="24"/>
         </w:rPr>
-        <w:t xml:space="preserve">: RefWork, BibTex (Latex), EndNote, Mendeley, CiteUlite, Zotero, </w:t>
-      </w:r>
-    </w:p>
-    <w:p>
-      <w:bookmarkStart w:id="30" w:name="_GoBack"/>
-      <w:bookmarkEnd w:id="30"/>
+        <w:t xml:space="preserve">: </w:t>
+      </w:r>
+      <w:proofErr w:type="spellStart"/>
+      <w:r>
+        <w:rPr>
+          <w:b/>
+          <w:szCs w:val="24"/>
+        </w:rPr>
+        <w:t>RefWork</w:t>
+      </w:r>
+      <w:proofErr w:type="spellEnd"/>
+      <w:r>
+        <w:rPr>
+          <w:b/>
+          <w:szCs w:val="24"/>
+        </w:rPr>
+        <w:t xml:space="preserve">, </w:t>
+      </w:r>
+      <w:proofErr w:type="spellStart"/>
+      <w:r>
+        <w:rPr>
+          <w:b/>
+          <w:szCs w:val="24"/>
+        </w:rPr>
+        <w:t>BibTex</w:t>
+      </w:r>
+      <w:proofErr w:type="spellEnd"/>
+      <w:r>
+        <w:rPr>
+          <w:b/>
+          <w:szCs w:val="24"/>
+        </w:rPr>
+        <w:t xml:space="preserve"> (</w:t>
+      </w:r>
+      <w:proofErr w:type="spellStart"/>
+      <w:r>
+        <w:rPr>
+          <w:b/>
+          <w:szCs w:val="24"/>
+        </w:rPr>
+        <w:t>Latex</w:t>
+      </w:r>
+      <w:proofErr w:type="spellEnd"/>
+      <w:r>
+        <w:rPr>
+          <w:b/>
+          <w:szCs w:val="24"/>
+        </w:rPr>
+        <w:t xml:space="preserve">), </w:t>
+      </w:r>
+      <w:proofErr w:type="spellStart"/>
+      <w:r>
+        <w:rPr>
+          <w:b/>
+          <w:szCs w:val="24"/>
+        </w:rPr>
+        <w:t>EndNote</w:t>
+      </w:r>
+      <w:proofErr w:type="spellEnd"/>
+      <w:r>
+        <w:rPr>
+          <w:b/>
+          <w:szCs w:val="24"/>
+        </w:rPr>
+        <w:t xml:space="preserve">, </w:t>
+      </w:r>
+      <w:proofErr w:type="spellStart"/>
+      <w:r>
+        <w:rPr>
+          <w:b/>
+          <w:szCs w:val="24"/>
+        </w:rPr>
+        <w:t>Mendeley</w:t>
+      </w:r>
+      <w:proofErr w:type="spellEnd"/>
+      <w:r>
+        <w:rPr>
+          <w:b/>
+          <w:szCs w:val="24"/>
+        </w:rPr>
+        <w:t xml:space="preserve">, </w:t>
+      </w:r>
+      <w:proofErr w:type="spellStart"/>
+      <w:r>
+        <w:rPr>
+          <w:b/>
+          <w:szCs w:val="24"/>
+        </w:rPr>
+        <w:t>CiteUlite</w:t>
+      </w:r>
+      <w:proofErr w:type="spellEnd"/>
+      <w:r>
+        <w:rPr>
+          <w:b/>
+          <w:szCs w:val="24"/>
+        </w:rPr>
+        <w:t xml:space="preserve">, </w:t>
+      </w:r>
+      <w:proofErr w:type="spellStart"/>
+      <w:r>
+        <w:rPr>
+          <w:b/>
+          <w:szCs w:val="24"/>
+        </w:rPr>
+        <w:t>Zotero</w:t>
+      </w:r>
+      <w:proofErr w:type="spellEnd"/>
+      <w:r>
+        <w:rPr>
+          <w:b/>
+          <w:szCs w:val="24"/>
+        </w:rPr>
+        <w:t xml:space="preserve">, </w:t>
+      </w:r>
     </w:p>
     <w:p/>
+    <w:p/>
     <w:p>
       <w:r>
         <w:rPr>
@@ -10658,8 +10704,16 @@
         <w:rPr>
           <w:i/>
         </w:rPr>
-        <w:t>IEEE References</w:t>
-      </w:r>
+        <w:t xml:space="preserve">IEEE </w:t>
+      </w:r>
+      <w:proofErr w:type="spellStart"/>
+      <w:r>
+        <w:rPr>
+          <w:i/>
+        </w:rPr>
+        <w:t>References</w:t>
+      </w:r>
+      <w:proofErr w:type="spellEnd"/>
       <w:r>
         <w:rPr>
           <w:i/>
@@ -10694,22 +10748,10 @@
     <w:p/>
     <w:p/>
     <w:p/>
-    <w:p>
-      <w:pPr>
-        <w:rPr>
-          <w:lang w:val="en-US"/>
-        </w:rPr>
-      </w:pPr>
-    </w:p>
-    <w:p>
-      <w:pPr>
-        <w:rPr>
-          <w:lang w:val="en-US"/>
-        </w:rPr>
-      </w:pPr>
-    </w:p>
+    <w:p/>
+    <w:p/>
     <w:sectPr>
-      <w:footerReference w:type="default" r:id="rId15"/>
+      <w:footerReference w:type="default" r:id="rId17"/>
       <w:pgSz w:w="12240" w:h="15840"/>
       <w:pgMar w:top="1701" w:right="1134" w:bottom="1701" w:left="2268" w:header="709" w:footer="709" w:gutter="0"/>
       <w:pgNumType w:start="1"/>
@@ -10801,7 +10843,7 @@
             <w:noProof/>
             <w:lang w:val="es-ES"/>
           </w:rPr>
-          <w:t>25</w:t>
+          <w:t>19</w:t>
         </w:r>
         <w:r>
           <w:fldChar w:fldCharType="end"/>
@@ -12487,6 +12529,92 @@
     </w:lvl>
   </w:abstractNum>
   <w:abstractNum w:abstractNumId="15" w15:restartNumberingAfterBreak="0">
+    <w:nsid w:val="5951537C"/>
+    <w:multiLevelType w:val="hybridMultilevel"/>
+    <w:tmpl w:val="E09C5BFE"/>
+    <w:lvl w:ilvl="0" w:tplc="04090013">
+      <w:start w:val="1"/>
+      <w:numFmt w:val="upperRoman"/>
+      <w:lvlText w:val="%1."/>
+      <w:lvlJc w:val="right"/>
+      <w:pPr>
+        <w:ind w:left="1004" w:hanging="360"/>
+      </w:pPr>
+    </w:lvl>
+    <w:lvl w:ilvl="1" w:tplc="04090019" w:tentative="1">
+      <w:start w:val="1"/>
+      <w:numFmt w:val="lowerLetter"/>
+      <w:lvlText w:val="%2."/>
+      <w:lvlJc w:val="left"/>
+      <w:pPr>
+        <w:ind w:left="1724" w:hanging="360"/>
+      </w:pPr>
+    </w:lvl>
+    <w:lvl w:ilvl="2" w:tplc="0409001B" w:tentative="1">
+      <w:start w:val="1"/>
+      <w:numFmt w:val="lowerRoman"/>
+      <w:lvlText w:val="%3."/>
+      <w:lvlJc w:val="right"/>
+      <w:pPr>
+        <w:ind w:left="2444" w:hanging="180"/>
+      </w:pPr>
+    </w:lvl>
+    <w:lvl w:ilvl="3" w:tplc="0409000F" w:tentative="1">
+      <w:start w:val="1"/>
+      <w:numFmt w:val="decimal"/>
+      <w:lvlText w:val="%4."/>
+      <w:lvlJc w:val="left"/>
+      <w:pPr>
+        <w:ind w:left="3164" w:hanging="360"/>
+      </w:pPr>
+    </w:lvl>
+    <w:lvl w:ilvl="4" w:tplc="04090019" w:tentative="1">
+      <w:start w:val="1"/>
+      <w:numFmt w:val="lowerLetter"/>
+      <w:lvlText w:val="%5."/>
+      <w:lvlJc w:val="left"/>
+      <w:pPr>
+        <w:ind w:left="3884" w:hanging="360"/>
+      </w:pPr>
+    </w:lvl>
+    <w:lvl w:ilvl="5" w:tplc="0409001B" w:tentative="1">
+      <w:start w:val="1"/>
+      <w:numFmt w:val="lowerRoman"/>
+      <w:lvlText w:val="%6."/>
+      <w:lvlJc w:val="right"/>
+      <w:pPr>
+        <w:ind w:left="4604" w:hanging="180"/>
+      </w:pPr>
+    </w:lvl>
+    <w:lvl w:ilvl="6" w:tplc="0409000F" w:tentative="1">
+      <w:start w:val="1"/>
+      <w:numFmt w:val="decimal"/>
+      <w:lvlText w:val="%7."/>
+      <w:lvlJc w:val="left"/>
+      <w:pPr>
+        <w:ind w:left="5324" w:hanging="360"/>
+      </w:pPr>
+    </w:lvl>
+    <w:lvl w:ilvl="7" w:tplc="04090019" w:tentative="1">
+      <w:start w:val="1"/>
+      <w:numFmt w:val="lowerLetter"/>
+      <w:lvlText w:val="%8."/>
+      <w:lvlJc w:val="left"/>
+      <w:pPr>
+        <w:ind w:left="6044" w:hanging="360"/>
+      </w:pPr>
+    </w:lvl>
+    <w:lvl w:ilvl="8" w:tplc="0409001B" w:tentative="1">
+      <w:start w:val="1"/>
+      <w:numFmt w:val="lowerRoman"/>
+      <w:lvlText w:val="%9."/>
+      <w:lvlJc w:val="right"/>
+      <w:pPr>
+        <w:ind w:left="6764" w:hanging="180"/>
+      </w:pPr>
+    </w:lvl>
+  </w:abstractNum>
+  <w:abstractNum w:abstractNumId="16" w15:restartNumberingAfterBreak="0">
     <w:nsid w:val="5F1D302E"/>
     <w:multiLevelType w:val="hybridMultilevel"/>
     <w:tmpl w:val="2EC6BEC6"/>
@@ -12600,7 +12728,7 @@
       </w:rPr>
     </w:lvl>
   </w:abstractNum>
-  <w:abstractNum w:abstractNumId="16" w15:restartNumberingAfterBreak="0">
+  <w:abstractNum w:abstractNumId="17" w15:restartNumberingAfterBreak="0">
     <w:nsid w:val="5FAF038B"/>
     <w:multiLevelType w:val="hybridMultilevel"/>
     <w:tmpl w:val="122A325C"/>
@@ -12713,7 +12841,7 @@
       </w:rPr>
     </w:lvl>
   </w:abstractNum>
-  <w:abstractNum w:abstractNumId="17" w15:restartNumberingAfterBreak="0">
+  <w:abstractNum w:abstractNumId="18" w15:restartNumberingAfterBreak="0">
     <w:nsid w:val="71201D87"/>
     <w:multiLevelType w:val="hybridMultilevel"/>
     <w:tmpl w:val="FDCABA4A"/>
@@ -12836,7 +12964,7 @@
     <w:abstractNumId w:val="2"/>
   </w:num>
   <w:num w:numId="4">
-    <w:abstractNumId w:val="16"/>
+    <w:abstractNumId w:val="17"/>
   </w:num>
   <w:num w:numId="5">
     <w:abstractNumId w:val="4"/>
@@ -12845,7 +12973,7 @@
     <w:abstractNumId w:val="5"/>
   </w:num>
   <w:num w:numId="7">
-    <w:abstractNumId w:val="15"/>
+    <w:abstractNumId w:val="16"/>
   </w:num>
   <w:num w:numId="8">
     <w:abstractNumId w:val="13"/>
@@ -12854,7 +12982,7 @@
     <w:abstractNumId w:val="7"/>
   </w:num>
   <w:num w:numId="10">
-    <w:abstractNumId w:val="17"/>
+    <w:abstractNumId w:val="18"/>
   </w:num>
   <w:num w:numId="11">
     <w:abstractNumId w:val="12"/>
@@ -12906,6 +13034,9 @@
   </w:num>
   <w:num w:numId="18">
     <w:abstractNumId w:val="3"/>
+  </w:num>
+  <w:num w:numId="19">
+    <w:abstractNumId w:val="15"/>
   </w:num>
   <w:numIdMacAtCleanup w:val="13"/>
 </w:numbering>
@@ -13872,6 +14003,25 @@
       <w:rFonts w:cs="Simoncini Garamond"/>
     </w:rPr>
   </w:style>
+  <w:style w:type="table" w:styleId="Tablaconcuadrcula">
+    <w:name w:val="Table Grid"/>
+    <w:basedOn w:val="Tablanormal"/>
+    <w:uiPriority w:val="59"/>
+    <w:rsid w:val="006A2CC4"/>
+    <w:pPr>
+      <w:spacing w:after="0" w:line="240" w:lineRule="auto"/>
+    </w:pPr>
+    <w:tblPr>
+      <w:tblBorders>
+        <w:top w:val="single" w:sz="4" w:space="0" w:color="auto"/>
+        <w:left w:val="single" w:sz="4" w:space="0" w:color="auto"/>
+        <w:bottom w:val="single" w:sz="4" w:space="0" w:color="auto"/>
+        <w:right w:val="single" w:sz="4" w:space="0" w:color="auto"/>
+        <w:insideH w:val="single" w:sz="4" w:space="0" w:color="auto"/>
+        <w:insideV w:val="single" w:sz="4" w:space="0" w:color="auto"/>
+      </w:tblBorders>
+    </w:tblPr>
+  </w:style>
 </w:styles>
 </file>
 
@@ -14165,7 +14315,7 @@
 </file>
 
 <file path=customXml/itemProps1.xml><?xml version="1.0" encoding="utf-8"?>
-<ds:datastoreItem xmlns:ds="http://schemas.openxmlformats.org/officeDocument/2006/customXml" ds:itemID="{408A13A0-D9C1-4D22-A88A-8632517C4E62}">
+<ds:datastoreItem xmlns:ds="http://schemas.openxmlformats.org/officeDocument/2006/customXml" ds:itemID="{41999FC5-E46E-4FE2-8D20-CCBEE6E6BC8A}">
   <ds:schemaRefs>
     <ds:schemaRef ds:uri="http://schemas.openxmlformats.org/officeDocument/2006/bibliography"/>
   </ds:schemaRefs>

</xml_diff>

<commit_message>
doc: Cambios realizados en clase al planteamiento del problema
</commit_message>
<xml_diff>
--- a/Documento/Anteproyecto-PdG-I.docx
+++ b/Documento/Anteproyecto-PdG-I.docx
@@ -1629,7 +1629,6 @@
           <w:docPartUnique/>
         </w:docPartObj>
       </w:sdtPr>
-      <w:sdtEndPr/>
       <w:sdtContent>
         <w:p>
           <w:pPr>
@@ -7065,19 +7064,104 @@
     </w:p>
     <w:p>
       <w:r>
-        <w:t>Para Icesi, ofrecer cursos cortos, presenciales y de calidad a t</w:t>
-      </w:r>
-      <w:r>
-        <w:t xml:space="preserve">oda la comunidad universitaria </w:t>
-      </w:r>
-      <w:r>
-        <w:t>representa un reto económico y pedagógico, debido a que la universidad cuenta con limitaciones de presupuesto e infraestructura, razón por la cual no se puede brindar horarios que se ajusten a todos los estudiantes en la mayor</w:t>
-      </w:r>
-      <w:r>
-        <w:t xml:space="preserve">ía de los casos, y provoca que </w:t>
-      </w:r>
-      <w:r>
-        <w:t>algunos estudiantes no alcancen a tomar el pasaporte. En ocasiones, cuando el contenido de un pasaporte es obligatorio y varios estudiantes no lo pudieron tomar, se debe dedicar parte de la clase a cubrir los temas de estos cursos, y cuando el contenido de un pasaporte es complementario u opcional, el estudiante termina sin poder adquirir estos conocimientos.</w:t>
+        <w:t>Para Icesi, ofre</w:t>
+      </w:r>
+      <w:bookmarkStart w:id="10" w:name="_GoBack"/>
+      <w:bookmarkEnd w:id="10"/>
+      <w:r>
+        <w:t>cer cursos cortos, presenciales y de calidad a t</w:t>
+      </w:r>
+      <w:r>
+        <w:t>oda la comunidad universitaria</w:t>
+      </w:r>
+      <w:r>
+        <w:t>,</w:t>
+      </w:r>
+      <w:r>
+        <w:t xml:space="preserve"> </w:t>
+      </w:r>
+      <w:r>
+        <w:t>representa</w:t>
+      </w:r>
+      <w:r>
+        <w:t xml:space="preserve"> un reto económico y pedagógico.</w:t>
+      </w:r>
+      <w:r>
+        <w:t xml:space="preserve"> </w:t>
+      </w:r>
+      <w:r>
+        <w:t xml:space="preserve">Lo anterior, debido </w:t>
+      </w:r>
+      <w:r>
+        <w:t xml:space="preserve">a que la </w:t>
+      </w:r>
+      <w:r>
+        <w:t>U</w:t>
+      </w:r>
+      <w:r>
+        <w:t xml:space="preserve">niversidad </w:t>
+      </w:r>
+      <w:r>
+        <w:t>tiene</w:t>
+      </w:r>
+      <w:r>
+        <w:t xml:space="preserve"> limitaciones de presupuesto e infraestructura</w:t>
+      </w:r>
+      <w:r>
+        <w:t>;</w:t>
+      </w:r>
+      <w:r>
+        <w:t xml:space="preserve"> </w:t>
+      </w:r>
+      <w:r>
+        <w:t xml:space="preserve">por esta razón, </w:t>
+      </w:r>
+      <w:r>
+        <w:t>en la mayor</w:t>
+      </w:r>
+      <w:r>
+        <w:t xml:space="preserve">ía de los casos, </w:t>
+      </w:r>
+      <w:r>
+        <w:t>no se puede</w:t>
+      </w:r>
+      <w:r>
+        <w:t>n</w:t>
+      </w:r>
+      <w:r>
+        <w:t xml:space="preserve"> brindar horarios que se ajusten a todos los estudiantes</w:t>
+      </w:r>
+      <w:r>
+        <w:t xml:space="preserve">. Esto </w:t>
+      </w:r>
+      <w:r>
+        <w:t xml:space="preserve">provoca que </w:t>
+      </w:r>
+      <w:r>
+        <w:t xml:space="preserve">algunos no alcancen a tomar </w:t>
+      </w:r>
+      <w:r>
+        <w:t>los cursos</w:t>
+      </w:r>
+      <w:r>
+        <w:t xml:space="preserve">. </w:t>
+      </w:r>
+    </w:p>
+    <w:p>
+      <w:r>
+        <w:t>En ocasiones, cuando el contenido de</w:t>
+      </w:r>
+      <w:r>
+        <w:t>l curso</w:t>
+      </w:r>
+      <w:r>
+        <w:t xml:space="preserve"> es obligatorio y varios estudiantes no lo pudieron tomar, se debe dedicar parte de la clase a cubrir los temas de estos cursos, y cuando el contenido de un pasaporte es complementario u opcional, el estudiante </w:t>
+      </w:r>
+      <w:r>
+        <w:t xml:space="preserve">no logra </w:t>
+      </w:r>
+      <w:r>
+        <w:t>adquirir estos conocimientos.</w:t>
       </w:r>
     </w:p>
     <w:p/>
@@ -7093,12 +7177,12 @@
       <w:pPr>
         <w:pStyle w:val="Ttulo2"/>
       </w:pPr>
-      <w:bookmarkStart w:id="10" w:name="_Toc397444432"/>
+      <w:bookmarkStart w:id="11" w:name="_Toc397444432"/>
       <w:r>
         <w:lastRenderedPageBreak/>
         <w:t>Hipótesis y restricciones</w:t>
       </w:r>
-      <w:bookmarkEnd w:id="10"/>
+      <w:bookmarkEnd w:id="11"/>
     </w:p>
     <w:p>
       <w:pPr>
@@ -7366,13 +7450,13 @@
       <w:pPr>
         <w:pStyle w:val="Ttulo2"/>
       </w:pPr>
-      <w:bookmarkStart w:id="11" w:name="_Toc397444433"/>
+      <w:bookmarkStart w:id="12" w:name="_Toc397444433"/>
       <w:r>
         <w:lastRenderedPageBreak/>
         <w:t xml:space="preserve">Objetivos </w:t>
       </w:r>
-      <w:bookmarkStart w:id="12" w:name="_Toc397444434"/>
-      <w:bookmarkEnd w:id="11"/>
+      <w:bookmarkStart w:id="13" w:name="_Toc397444434"/>
+      <w:bookmarkEnd w:id="12"/>
     </w:p>
     <w:p>
       <w:pPr>
@@ -7382,7 +7466,7 @@
       <w:r>
         <w:t>Objetivo general</w:t>
       </w:r>
-      <w:bookmarkEnd w:id="12"/>
+      <w:bookmarkEnd w:id="13"/>
     </w:p>
     <w:p>
       <w:r>
@@ -7405,7 +7489,7 @@
       <w:pPr>
         <w:pStyle w:val="Ttulo3"/>
       </w:pPr>
-      <w:bookmarkStart w:id="13" w:name="_Toc397444435"/>
+      <w:bookmarkStart w:id="14" w:name="_Toc397444435"/>
     </w:p>
     <w:p>
       <w:pPr>
@@ -7415,7 +7499,7 @@
       <w:r>
         <w:t>Objetivos específicos</w:t>
       </w:r>
-      <w:bookmarkEnd w:id="13"/>
+      <w:bookmarkEnd w:id="14"/>
     </w:p>
     <w:p>
       <w:pPr>
@@ -7483,19 +7567,7 @@
         <w:rPr>
           <w:rFonts w:ascii="Quattrocento Sans" w:hAnsi="Quattrocento Sans" w:cs="Arial"/>
         </w:rPr>
-        <w:t xml:space="preserve"> un modelo de datos para almacenar información de los estudiantes y sus</w:t>
-      </w:r>
-      <w:r>
-        <w:rPr>
-          <w:rFonts w:ascii="Quattrocento Sans" w:hAnsi="Quattrocento Sans" w:cs="Arial"/>
-        </w:rPr>
-        <w:t xml:space="preserve"> interacciones con sus cursos, </w:t>
-      </w:r>
-      <w:r>
-        <w:rPr>
-          <w:rFonts w:ascii="Quattrocento Sans" w:hAnsi="Quattrocento Sans" w:cs="Arial"/>
-        </w:rPr>
-        <w:t>para formar bases que a futuro permitan realizar análisis de comportamiento de los estudiantes y sus logros de aprendizaje.</w:t>
+        <w:t xml:space="preserve"> un modelo de datos para almacenar información de los estudiantes y sus interacciones con sus cursos, para formar bases que a futuro permitan realizar análisis de comportamiento de los estudiantes y sus logros de aprendizaje.</w:t>
       </w:r>
     </w:p>
     <w:p>
@@ -7522,19 +7594,7 @@
         <w:rPr>
           <w:rFonts w:ascii="Quattrocento Sans" w:hAnsi="Quattrocento Sans" w:cs="Arial"/>
         </w:rPr>
-        <w:t xml:space="preserve">Explorar y evaluar aplicaciones de técnicas de inteligencia artificial que puedan aplicarse al proyecto para que el sistema pueda ser </w:t>
-      </w:r>
-      <w:r>
-        <w:rPr>
-          <w:rFonts w:ascii="Quattrocento Sans" w:hAnsi="Quattrocento Sans" w:cs="Arial"/>
-        </w:rPr>
-        <w:t>auto gestionado</w:t>
-      </w:r>
-      <w:r>
-        <w:rPr>
-          <w:rFonts w:ascii="Quattrocento Sans" w:hAnsi="Quattrocento Sans" w:cs="Arial"/>
-        </w:rPr>
-        <w:t xml:space="preserve"> y permita la construcción de cursos con modelos pedagógicamente adaptativos.</w:t>
+        <w:t>Explorar y evaluar aplicaciones de técnicas de inteligencia artificial que puedan aplicarse al proyecto para que el sistema pueda ser auto gestionado y permita la construcción de cursos con modelos pedagógicamente adaptativos.</w:t>
       </w:r>
     </w:p>
     <w:p>
@@ -7577,7 +7637,7 @@
           <w:szCs w:val="26"/>
         </w:rPr>
       </w:pPr>
-      <w:bookmarkStart w:id="14" w:name="_Toc397444436"/>
+      <w:bookmarkStart w:id="15" w:name="_Toc397444436"/>
       <w:r>
         <w:br w:type="page"/>
       </w:r>
@@ -7590,7 +7650,7 @@
         <w:lastRenderedPageBreak/>
         <w:t>Marco teórico</w:t>
       </w:r>
-      <w:bookmarkEnd w:id="14"/>
+      <w:bookmarkEnd w:id="15"/>
     </w:p>
     <w:p>
       <w:pPr>
@@ -8057,12 +8117,12 @@
       <w:pPr>
         <w:pStyle w:val="Ttulo2"/>
       </w:pPr>
-      <w:bookmarkStart w:id="15" w:name="_Toc397444437"/>
+      <w:bookmarkStart w:id="16" w:name="_Toc397444437"/>
       <w:r>
         <w:lastRenderedPageBreak/>
         <w:t>Estado del arte</w:t>
       </w:r>
-      <w:bookmarkEnd w:id="15"/>
+      <w:bookmarkEnd w:id="16"/>
     </w:p>
     <w:p>
       <w:pPr>
@@ -8486,12 +8546,12 @@
       <w:pPr>
         <w:pStyle w:val="Ttulo2"/>
       </w:pPr>
-      <w:bookmarkStart w:id="16" w:name="_Toc397444438"/>
+      <w:bookmarkStart w:id="17" w:name="_Toc397444438"/>
       <w:r>
         <w:lastRenderedPageBreak/>
         <w:t>Metodología</w:t>
       </w:r>
-      <w:bookmarkEnd w:id="16"/>
+      <w:bookmarkEnd w:id="17"/>
     </w:p>
     <w:p>
       <w:pPr>
@@ -8758,14 +8818,14 @@
       <w:pPr>
         <w:pStyle w:val="Ttulo3"/>
       </w:pPr>
-      <w:bookmarkStart w:id="17" w:name="_Toc397444439"/>
+      <w:bookmarkStart w:id="18" w:name="_Toc397444439"/>
       <w:r>
         <w:t>E</w:t>
       </w:r>
       <w:r>
         <w:t>squema de trabajo</w:t>
       </w:r>
-      <w:bookmarkEnd w:id="17"/>
+      <w:bookmarkEnd w:id="18"/>
     </w:p>
     <w:p>
       <w:r>
@@ -8777,12 +8837,12 @@
       <w:pPr>
         <w:pStyle w:val="Ttulo3"/>
       </w:pPr>
-      <w:bookmarkStart w:id="18" w:name="_Toc397444440"/>
+      <w:bookmarkStart w:id="19" w:name="_Toc397444440"/>
       <w:r>
         <w:lastRenderedPageBreak/>
         <w:t>Fases de desarrollo del proyecto</w:t>
       </w:r>
-      <w:bookmarkEnd w:id="18"/>
+      <w:bookmarkEnd w:id="19"/>
     </w:p>
     <w:p>
       <w:pPr>
@@ -8797,11 +8857,11 @@
       <w:pPr>
         <w:pStyle w:val="Ttulo3"/>
       </w:pPr>
-      <w:bookmarkStart w:id="19" w:name="_Toc397444441"/>
+      <w:bookmarkStart w:id="20" w:name="_Toc397444441"/>
       <w:r>
         <w:t>Análisis de riesgos y limitaciones</w:t>
       </w:r>
-      <w:bookmarkEnd w:id="19"/>
+      <w:bookmarkEnd w:id="20"/>
     </w:p>
     <w:p>
       <w:pPr>
@@ -8821,11 +8881,11 @@
         <w:pStyle w:val="Ttulo3"/>
         <w:spacing w:before="120"/>
       </w:pPr>
-      <w:bookmarkStart w:id="20" w:name="_Toc397444442"/>
+      <w:bookmarkStart w:id="21" w:name="_Toc397444442"/>
       <w:r>
         <w:t>Cronograma del anteproyecto</w:t>
       </w:r>
-      <w:bookmarkEnd w:id="20"/>
+      <w:bookmarkEnd w:id="21"/>
     </w:p>
     <w:p>
       <w:pPr>
@@ -8953,11 +9013,11 @@
       <w:pPr>
         <w:pStyle w:val="Ttulo3"/>
       </w:pPr>
-      <w:bookmarkStart w:id="21" w:name="_Toc397444443"/>
+      <w:bookmarkStart w:id="22" w:name="_Toc397444443"/>
       <w:r>
         <w:t>Presupuesto</w:t>
       </w:r>
-      <w:bookmarkEnd w:id="21"/>
+      <w:bookmarkEnd w:id="22"/>
     </w:p>
     <w:p>
       <w:pPr>
@@ -8981,12 +9041,12 @@
       <w:pPr>
         <w:pStyle w:val="Ttulo2"/>
       </w:pPr>
-      <w:bookmarkStart w:id="22" w:name="_Toc397444444"/>
+      <w:bookmarkStart w:id="23" w:name="_Toc397444444"/>
       <w:r>
         <w:lastRenderedPageBreak/>
         <w:t>Contribución y resultados del proyecto de grado</w:t>
       </w:r>
-      <w:bookmarkEnd w:id="22"/>
+      <w:bookmarkEnd w:id="23"/>
     </w:p>
     <w:p>
       <w:pPr>
@@ -9093,20 +9153,20 @@
       <w:pPr>
         <w:pStyle w:val="Ttulo3"/>
       </w:pPr>
-      <w:bookmarkStart w:id="23" w:name="_Toc394506519"/>
-      <w:bookmarkStart w:id="24" w:name="_Toc397444445"/>
+      <w:bookmarkStart w:id="24" w:name="_Toc394506519"/>
+      <w:bookmarkStart w:id="25" w:name="_Toc397444445"/>
       <w:r>
         <w:t>Aportes r</w:t>
       </w:r>
       <w:r>
         <w:t>elacionados con el objeto del proyecto</w:t>
       </w:r>
-      <w:bookmarkEnd w:id="23"/>
       <w:bookmarkEnd w:id="24"/>
-    </w:p>
-    <w:p>
-      <w:bookmarkStart w:id="25" w:name="_Toc394506520"/>
-      <w:bookmarkStart w:id="26" w:name="_Toc397444446"/>
+      <w:bookmarkEnd w:id="25"/>
+    </w:p>
+    <w:p>
+      <w:bookmarkStart w:id="26" w:name="_Toc394506520"/>
+      <w:bookmarkStart w:id="27" w:name="_Toc397444446"/>
     </w:p>
     <w:p/>
     <w:p/>
@@ -9120,14 +9180,14 @@
       <w:r>
         <w:t xml:space="preserve">elacionados con el </w:t>
       </w:r>
-      <w:bookmarkEnd w:id="25"/>
+      <w:bookmarkEnd w:id="26"/>
       <w:r>
         <w:t>desarrollo de capacidades del investigador</w:t>
       </w:r>
-      <w:bookmarkEnd w:id="26"/>
-    </w:p>
-    <w:p>
-      <w:bookmarkStart w:id="27" w:name="_Toc397444447"/>
+      <w:bookmarkEnd w:id="27"/>
+    </w:p>
+    <w:p>
+      <w:bookmarkStart w:id="28" w:name="_Toc397444447"/>
     </w:p>
     <w:p/>
     <w:p/>
@@ -9138,7 +9198,7 @@
       <w:r>
         <w:t>Resultados y entregables</w:t>
       </w:r>
-      <w:bookmarkEnd w:id="27"/>
+      <w:bookmarkEnd w:id="28"/>
     </w:p>
     <w:p>
       <w:r>
@@ -9231,7 +9291,7 @@
         </w:rPr>
         <w:br w:type="page"/>
       </w:r>
-      <w:bookmarkStart w:id="28" w:name="_Toc397444448"/>
+      <w:bookmarkStart w:id="29" w:name="_Toc397444448"/>
       <w:r>
         <w:rPr>
           <w:b/>
@@ -9239,7 +9299,7 @@
         <w:lastRenderedPageBreak/>
         <w:t>Anexos</w:t>
       </w:r>
-      <w:bookmarkEnd w:id="28"/>
+      <w:bookmarkEnd w:id="29"/>
     </w:p>
     <w:p>
       <w:pPr>
@@ -9937,8 +9997,6 @@
           <w:b/>
         </w:rPr>
       </w:pPr>
-      <w:bookmarkStart w:id="29" w:name="_GoBack"/>
-      <w:bookmarkEnd w:id="29"/>
       <w:r>
         <w:rPr>
           <w:noProof/>
@@ -10813,7 +10871,6 @@
         <w:docPartUnique/>
       </w:docPartObj>
     </w:sdtPr>
-    <w:sdtEndPr/>
     <w:sdtContent>
       <w:p>
         <w:pPr>
@@ -10843,7 +10900,7 @@
             <w:noProof/>
             <w:lang w:val="es-ES"/>
           </w:rPr>
-          <w:t>19</w:t>
+          <w:t>14</w:t>
         </w:r>
         <w:r>
           <w:fldChar w:fldCharType="end"/>
@@ -14315,7 +14372,7 @@
 </file>
 
 <file path=customXml/itemProps1.xml><?xml version="1.0" encoding="utf-8"?>
-<ds:datastoreItem xmlns:ds="http://schemas.openxmlformats.org/officeDocument/2006/customXml" ds:itemID="{41999FC5-E46E-4FE2-8D20-CCBEE6E6BC8A}">
+<ds:datastoreItem xmlns:ds="http://schemas.openxmlformats.org/officeDocument/2006/customXml" ds:itemID="{751BA5E8-35C3-441D-BBC8-E206B8C3AAC7}">
   <ds:schemaRefs>
     <ds:schemaRef ds:uri="http://schemas.openxmlformats.org/officeDocument/2006/bibliography"/>
   </ds:schemaRefs>

</xml_diff>